<commit_message>
New updates, March 2020
Added more contractor experience as well as new / improved skills
</commit_message>
<xml_diff>
--- a/Current Resume.docx
+++ b/Current Resume.docx
@@ -186,198 +186,13 @@
         </w:rPr>
       </w:pPr>
     </w:p>
-    <w:p xmlns:wp14="http://schemas.microsoft.com/office/word/2010/wordml" wp14:textId="77777777">
-      <w:pPr>
-        <w:pStyle w:val="normal0"/>
-        <w:ind w:left="360" w:hanging="180"/>
-        <w:rPr>
-          <w:rFonts w:ascii="EB Garamond" w:hAnsi="EB Garamond" w:eastAsia="EB Garamond" w:cs="EB Garamond"/>
-          <w:bCs/>
-        </w:rPr>
-      </w:pPr>
-      <w:proofErr w:type="spellStart"/>
-      <w:r>
-        <w:rPr>
-          <w:rFonts w:ascii="EB Garamond" w:hAnsi="EB Garamond" w:eastAsia="EB Garamond" w:cs="EB Garamond"/>
-          <w:bCs/>
-        </w:rPr>
-        <w:t>Udemy</w:t>
-      </w:r>
-      <w:proofErr w:type="spellEnd"/>
-      <w:r>
-        <w:rPr>
-          <w:rFonts w:ascii="EB Garamond" w:hAnsi="EB Garamond" w:eastAsia="EB Garamond" w:cs="EB Garamond"/>
-          <w:bCs/>
-        </w:rPr>
-        <w:t xml:space="preserve"> (certifications)</w:t>
-      </w:r>
-    </w:p>
-    <w:p xmlns:wp14="http://schemas.microsoft.com/office/word/2010/wordml" wp14:textId="77777777">
-      <w:pPr>
-        <w:pStyle w:val="normal0"/>
-        <w:ind w:left="360"/>
-        <w:rPr>
-          <w:rFonts w:ascii="EB Garamond" w:hAnsi="EB Garamond" w:eastAsia="EB Garamond" w:cs="EB Garamond"/>
-          <w:b/>
-          <w:bCs/>
-        </w:rPr>
-      </w:pPr>
-      <w:r>
-        <w:rPr>
-          <w:rFonts w:ascii="EB Garamond" w:hAnsi="EB Garamond" w:eastAsia="EB Garamond" w:cs="EB Garamond"/>
-          <w:b/>
-          <w:bCs/>
-        </w:rPr>
-        <w:t>Comple</w:t>
-      </w:r>
-      <w:r>
-        <w:rPr>
-          <w:rFonts w:ascii="EB Garamond" w:hAnsi="EB Garamond" w:eastAsia="EB Garamond" w:cs="EB Garamond"/>
-          <w:b/>
-          <w:bCs/>
-        </w:rPr>
-        <w:t xml:space="preserve">te </w:t>
-      </w:r>
-      <w:proofErr w:type="spellStart"/>
-      <w:r>
-        <w:rPr>
-          <w:rFonts w:ascii="EB Garamond" w:hAnsi="EB Garamond" w:eastAsia="EB Garamond" w:cs="EB Garamond"/>
-          <w:b/>
-          <w:bCs/>
-        </w:rPr>
-        <w:t>JQuery</w:t>
-      </w:r>
-      <w:proofErr w:type="spellEnd"/>
-      <w:r>
-        <w:rPr>
-          <w:rFonts w:ascii="EB Garamond" w:hAnsi="EB Garamond" w:eastAsia="EB Garamond" w:cs="EB Garamond"/>
-          <w:b/>
-          <w:bCs/>
-        </w:rPr>
-        <w:t xml:space="preserve"> and </w:t>
-      </w:r>
-      <w:proofErr w:type="spellStart"/>
-      <w:r>
-        <w:rPr>
-          <w:rFonts w:ascii="EB Garamond" w:hAnsi="EB Garamond" w:eastAsia="EB Garamond" w:cs="EB Garamond"/>
-          <w:b/>
-          <w:bCs/>
-        </w:rPr>
-        <w:t>JQuery</w:t>
-      </w:r>
-      <w:proofErr w:type="spellEnd"/>
-      <w:r>
-        <w:rPr>
-          <w:rFonts w:ascii="EB Garamond" w:hAnsi="EB Garamond" w:eastAsia="EB Garamond" w:cs="EB Garamond"/>
-          <w:b/>
-          <w:bCs/>
-        </w:rPr>
-        <w:t xml:space="preserve"> UI Course f</w:t>
-      </w:r>
-      <w:r>
-        <w:rPr>
-          <w:rFonts w:ascii="EB Garamond" w:hAnsi="EB Garamond" w:eastAsia="EB Garamond" w:cs="EB Garamond"/>
-          <w:b/>
-          <w:bCs/>
-        </w:rPr>
-        <w:t>or Beginner</w:t>
-      </w:r>
-      <w:r>
-        <w:rPr>
-          <w:rFonts w:ascii="EB Garamond" w:hAnsi="EB Garamond" w:eastAsia="EB Garamond" w:cs="EB Garamond"/>
-          <w:b/>
-          <w:bCs/>
-        </w:rPr>
-        <w:t>,</w:t>
-      </w:r>
-    </w:p>
-    <w:p xmlns:wp14="http://schemas.microsoft.com/office/word/2010/wordml" wp14:textId="77777777">
-      <w:pPr>
-        <w:pStyle w:val="normal0"/>
-        <w:ind w:left="360" w:firstLine="360"/>
-        <w:rPr>
-          <w:rFonts w:ascii="EB Garamond" w:hAnsi="EB Garamond" w:eastAsia="EB Garamond" w:cs="EB Garamond"/>
-          <w:bCs/>
-        </w:rPr>
-      </w:pPr>
-      <w:r>
-        <w:rPr>
-          <w:rFonts w:ascii="EB Garamond" w:hAnsi="EB Garamond" w:eastAsia="EB Garamond" w:cs="EB Garamond"/>
-          <w:bCs/>
-        </w:rPr>
-        <w:t xml:space="preserve">Certified </w:t>
-      </w:r>
-      <w:r>
-        <w:rPr>
-          <w:rFonts w:ascii="EB Garamond" w:hAnsi="EB Garamond" w:eastAsia="EB Garamond" w:cs="EB Garamond"/>
-          <w:bCs/>
-        </w:rPr>
-        <w:t>December 2016 (</w:t>
-      </w:r>
-      <w:proofErr w:type="spellStart"/>
-      <w:r>
-        <w:rPr>
-          <w:rFonts w:ascii="EB Garamond" w:hAnsi="EB Garamond" w:eastAsia="EB Garamond" w:cs="EB Garamond"/>
-          <w:bCs/>
-        </w:rPr>
-        <w:fldChar w:fldCharType="begin"/>
-      </w:r>
-      <w:r>
-        <w:rPr>
-          <w:rFonts w:ascii="EB Garamond" w:hAnsi="EB Garamond" w:eastAsia="EB Garamond" w:cs="EB Garamond"/>
-          <w:bCs/>
-        </w:rPr>
-        <w:instrText xml:space="preserve"> HYPERLINK "https://ude.my/UC-4V285L2N" </w:instrText>
-      </w:r>
-      <w:r>
-        <w:rPr>
-          <w:rFonts w:ascii="EB Garamond" w:hAnsi="EB Garamond" w:eastAsia="EB Garamond" w:cs="EB Garamond"/>
-          <w:bCs/>
-        </w:rPr>
-      </w:r>
-      <w:r>
-        <w:rPr>
-          <w:rFonts w:ascii="EB Garamond" w:hAnsi="EB Garamond" w:eastAsia="EB Garamond" w:cs="EB Garamond"/>
-          <w:bCs/>
-        </w:rPr>
-        <w:fldChar w:fldCharType="separate"/>
-      </w:r>
-      <w:r>
-        <w:rPr>
-          <w:rStyle w:val="Hyperlink"/>
-          <w:rFonts w:ascii="EB Garamond" w:hAnsi="EB Garamond" w:eastAsia="EB Garamond" w:cs="EB Garamond"/>
-          <w:bCs/>
-        </w:rPr>
-        <w:t>ude.my</w:t>
-      </w:r>
-      <w:proofErr w:type="spellEnd"/>
-      <w:r>
-        <w:rPr>
-          <w:rStyle w:val="Hyperlink"/>
-          <w:rFonts w:ascii="EB Garamond" w:hAnsi="EB Garamond" w:eastAsia="EB Garamond" w:cs="EB Garamond"/>
-          <w:bCs/>
-        </w:rPr>
-        <w:t>/UC-4V285L2N</w:t>
-      </w:r>
-      <w:r>
-        <w:rPr>
-          <w:rFonts w:ascii="EB Garamond" w:hAnsi="EB Garamond" w:eastAsia="EB Garamond" w:cs="EB Garamond"/>
-          <w:bCs/>
-        </w:rPr>
-        <w:fldChar w:fldCharType="end"/>
-      </w:r>
-      <w:r>
-        <w:rPr>
-          <w:rFonts w:ascii="EB Garamond" w:hAnsi="EB Garamond" w:eastAsia="EB Garamond" w:cs="EB Garamond"/>
-          <w:bCs/>
-        </w:rPr>
-        <w:t>)</w:t>
-      </w:r>
-    </w:p>
-    <w:p xmlns:wp14="http://schemas.microsoft.com/office/word/2010/wordml" wp14:textId="77777777" wp14:noSpellErr="1">
-      <w:pPr>
-        <w:pStyle w:val="normal0"/>
-        <w:ind w:left="360" w:hanging="180"/>
+    <w:p>
+      <w:pPr>
+        <w:pStyle w:val="normal0"/>
+        <w:bidi w:val="0"/>
+        <w:spacing w:before="0" w:beforeAutospacing="off" w:after="0" w:afterAutospacing="off" w:line="360" w:lineRule="auto"/>
+        <w:ind w:left="0" w:right="0"/>
+        <w:jc w:val="left"/>
         <w:rPr>
           <w:rFonts w:ascii="EB Garamond" w:hAnsi="EB Garamond" w:eastAsia="EB Garamond" w:cs="EB Garamond"/>
           <w:b w:val="1"/>
@@ -390,14 +205,214 @@
           <w:b w:val="1"/>
           <w:bCs w:val="1"/>
         </w:rPr>
-        <w:t>The Complete HTML &amp; CSS Course – From Novice to Professional</w:t>
-      </w:r>
-      <w:r>
+        <w:t>CERTIFICATIONS</w:t>
+      </w:r>
+    </w:p>
+    <w:p xmlns:wp14="http://schemas.microsoft.com/office/word/2010/wordml" wp14:textId="77777777">
+      <w:pPr>
+        <w:pStyle w:val="normal0"/>
+        <w:ind w:left="360"/>
+        <w:rPr>
+          <w:rFonts w:ascii="EB Garamond" w:hAnsi="EB Garamond" w:eastAsia="EB Garamond" w:cs="EB Garamond"/>
+          <w:b/>
+          <w:bCs/>
+        </w:rPr>
+      </w:pPr>
+      <w:r>
+        <w:rPr>
+          <w:rFonts w:ascii="EB Garamond" w:hAnsi="EB Garamond" w:eastAsia="EB Garamond" w:cs="EB Garamond"/>
+          <w:b/>
+          <w:bCs/>
+        </w:rPr>
+        <w:t>Comple</w:t>
+      </w:r>
+      <w:r>
+        <w:rPr>
+          <w:rFonts w:ascii="EB Garamond" w:hAnsi="EB Garamond" w:eastAsia="EB Garamond" w:cs="EB Garamond"/>
+          <w:b/>
+          <w:bCs/>
+        </w:rPr>
+        <w:t xml:space="preserve">te </w:t>
+      </w:r>
+      <w:proofErr w:type="spellStart"/>
+      <w:r>
+        <w:rPr>
+          <w:rFonts w:ascii="EB Garamond" w:hAnsi="EB Garamond" w:eastAsia="EB Garamond" w:cs="EB Garamond"/>
+          <w:b/>
+          <w:bCs/>
+        </w:rPr>
+        <w:t>JQuery</w:t>
+      </w:r>
+      <w:proofErr w:type="spellEnd"/>
+      <w:r>
+        <w:rPr>
+          <w:rFonts w:ascii="EB Garamond" w:hAnsi="EB Garamond" w:eastAsia="EB Garamond" w:cs="EB Garamond"/>
+          <w:b/>
+          <w:bCs/>
+        </w:rPr>
+        <w:t xml:space="preserve"> and </w:t>
+      </w:r>
+      <w:proofErr w:type="spellStart"/>
+      <w:r>
+        <w:rPr>
+          <w:rFonts w:ascii="EB Garamond" w:hAnsi="EB Garamond" w:eastAsia="EB Garamond" w:cs="EB Garamond"/>
+          <w:b/>
+          <w:bCs/>
+        </w:rPr>
+        <w:t>JQuery</w:t>
+      </w:r>
+      <w:proofErr w:type="spellEnd"/>
+      <w:r>
+        <w:rPr>
+          <w:rFonts w:ascii="EB Garamond" w:hAnsi="EB Garamond" w:eastAsia="EB Garamond" w:cs="EB Garamond"/>
+          <w:b/>
+          <w:bCs/>
+        </w:rPr>
+        <w:t xml:space="preserve"> UI Course f</w:t>
+      </w:r>
+      <w:r>
+        <w:rPr>
+          <w:rFonts w:ascii="EB Garamond" w:hAnsi="EB Garamond" w:eastAsia="EB Garamond" w:cs="EB Garamond"/>
+          <w:b/>
+          <w:bCs/>
+        </w:rPr>
+        <w:t>or Beginner</w:t>
+      </w:r>
+      <w:r>
+        <w:rPr>
+          <w:rFonts w:ascii="EB Garamond" w:hAnsi="EB Garamond" w:eastAsia="EB Garamond" w:cs="EB Garamond"/>
+          <w:b/>
+          <w:bCs/>
+        </w:rPr>
+        <w:t>,</w:t>
+      </w:r>
+    </w:p>
+    <w:p xmlns:wp14="http://schemas.microsoft.com/office/word/2010/wordml" wp14:textId="77777777">
+      <w:pPr>
+        <w:pStyle w:val="normal0"/>
+        <w:ind w:left="360" w:firstLine="360"/>
+        <w:rPr>
+          <w:rFonts w:ascii="EB Garamond" w:hAnsi="EB Garamond" w:eastAsia="EB Garamond" w:cs="EB Garamond"/>
+          <w:bCs/>
+        </w:rPr>
+      </w:pPr>
+      <w:r>
+        <w:rPr>
+          <w:rFonts w:ascii="EB Garamond" w:hAnsi="EB Garamond" w:eastAsia="EB Garamond" w:cs="EB Garamond"/>
+          <w:bCs/>
+        </w:rPr>
+        <w:t xml:space="preserve">Certified </w:t>
+      </w:r>
+      <w:r>
+        <w:rPr>
+          <w:rFonts w:ascii="EB Garamond" w:hAnsi="EB Garamond" w:eastAsia="EB Garamond" w:cs="EB Garamond"/>
+          <w:bCs/>
+        </w:rPr>
+        <w:t>December 2016 (</w:t>
+      </w:r>
+      <w:proofErr w:type="spellStart"/>
+      <w:r>
+        <w:rPr>
+          <w:rFonts w:ascii="EB Garamond" w:hAnsi="EB Garamond" w:eastAsia="EB Garamond" w:cs="EB Garamond"/>
+          <w:bCs/>
+        </w:rPr>
+        <w:fldChar w:fldCharType="begin"/>
+      </w:r>
+      <w:r>
+        <w:rPr>
+          <w:rFonts w:ascii="EB Garamond" w:hAnsi="EB Garamond" w:eastAsia="EB Garamond" w:cs="EB Garamond"/>
+          <w:bCs/>
+        </w:rPr>
+        <w:instrText xml:space="preserve"> HYPERLINK "https://ude.my/UC-4V285L2N" </w:instrText>
+      </w:r>
+      <w:r>
+        <w:rPr>
+          <w:rFonts w:ascii="EB Garamond" w:hAnsi="EB Garamond" w:eastAsia="EB Garamond" w:cs="EB Garamond"/>
+          <w:bCs/>
+        </w:rPr>
+      </w:r>
+      <w:r>
+        <w:rPr>
+          <w:rFonts w:ascii="EB Garamond" w:hAnsi="EB Garamond" w:eastAsia="EB Garamond" w:cs="EB Garamond"/>
+          <w:bCs/>
+        </w:rPr>
+        <w:fldChar w:fldCharType="separate"/>
+      </w:r>
+      <w:r>
+        <w:rPr>
+          <w:rStyle w:val="Hyperlink"/>
+          <w:rFonts w:ascii="EB Garamond" w:hAnsi="EB Garamond" w:eastAsia="EB Garamond" w:cs="EB Garamond"/>
+          <w:bCs/>
+        </w:rPr>
+        <w:t>ude.my</w:t>
+      </w:r>
+      <w:proofErr w:type="spellEnd"/>
+      <w:r>
+        <w:rPr>
+          <w:rStyle w:val="Hyperlink"/>
+          <w:rFonts w:ascii="EB Garamond" w:hAnsi="EB Garamond" w:eastAsia="EB Garamond" w:cs="EB Garamond"/>
+          <w:bCs/>
+        </w:rPr>
+        <w:t>/UC-4V285L2N</w:t>
+      </w:r>
+      <w:r>
+        <w:rPr>
+          <w:rFonts w:ascii="EB Garamond" w:hAnsi="EB Garamond" w:eastAsia="EB Garamond" w:cs="EB Garamond"/>
+          <w:bCs/>
+        </w:rPr>
+        <w:fldChar w:fldCharType="end"/>
+      </w:r>
+      <w:r>
+        <w:rPr>
+          <w:rFonts w:ascii="EB Garamond" w:hAnsi="EB Garamond" w:eastAsia="EB Garamond" w:cs="EB Garamond"/>
+          <w:bCs/>
+        </w:rPr>
+        <w:t>)</w:t>
+      </w:r>
+    </w:p>
+    <w:p xmlns:wp14="http://schemas.microsoft.com/office/word/2010/wordml" wp14:textId="77777777" wp14:noSpellErr="1">
+      <w:pPr>
+        <w:pStyle w:val="normal0"/>
+        <w:bidi w:val="0"/>
+        <w:spacing w:before="0" w:beforeAutospacing="off" w:after="0" w:afterAutospacing="off" w:line="240" w:lineRule="auto"/>
+        <w:ind w:left="360" w:right="0"/>
+        <w:jc w:val="left"/>
         <w:rPr>
           <w:rFonts w:ascii="EB Garamond" w:hAnsi="EB Garamond" w:eastAsia="EB Garamond" w:cs="EB Garamond"/>
           <w:b w:val="1"/>
           <w:bCs w:val="1"/>
         </w:rPr>
+      </w:pPr>
+      <w:r>
+        <w:rPr>
+          <w:rFonts w:ascii="EB Garamond" w:hAnsi="EB Garamond" w:eastAsia="EB Garamond" w:cs="EB Garamond"/>
+          <w:b w:val="1"/>
+          <w:bCs w:val="1"/>
+        </w:rPr>
+        <w:t xml:space="preserve">The </w:t>
+      </w:r>
+      <w:r>
+        <w:rPr>
+          <w:rFonts w:ascii="EB Garamond" w:hAnsi="EB Garamond" w:eastAsia="EB Garamond" w:cs="EB Garamond"/>
+          <w:b w:val="1"/>
+          <w:bCs w:val="1"/>
+        </w:rPr>
+        <w:t>Complete</w:t>
+      </w:r>
+      <w:r>
+        <w:rPr>
+          <w:rFonts w:ascii="EB Garamond" w:hAnsi="EB Garamond" w:eastAsia="EB Garamond" w:cs="EB Garamond"/>
+          <w:b w:val="1"/>
+          <w:bCs w:val="1"/>
+        </w:rPr>
+        <w:t xml:space="preserve"> HTML &amp; CSS Course – From Novice to Professional</w:t>
+      </w:r>
+      <w:r>
+        <w:rPr>
+          <w:rFonts w:ascii="EB Garamond" w:hAnsi="EB Garamond" w:eastAsia="EB Garamond" w:cs="EB Garamond"/>
+          <w:b w:val="1"/>
+          <w:bCs w:val="1"/>
+        </w:rPr>
         <w:t>,</w:t>
       </w:r>
     </w:p>
@@ -605,44 +620,935 @@
         </w:rPr>
       </w:pPr>
     </w:p>
-    <w:p xmlns:wp14="http://schemas.microsoft.com/office/word/2010/wordml" wp14:textId="77777777">
+    <w:p xmlns:wp14="http://schemas.microsoft.com/office/word/2010/wordml" wp14:textId="2B0CE47F">
       <w:pPr>
         <w:pStyle w:val="normal0"/>
         <w:spacing w:line="360" w:lineRule="auto"/>
       </w:pPr>
-    </w:p>
-    <w:p xmlns:wp14="http://schemas.microsoft.com/office/word/2010/wordml" wp14:textId="77777777">
-      <w:pPr>
-        <w:pStyle w:val="normal0"/>
+      <w:r>
+        <w:rPr>
+          <w:rFonts w:ascii="EB Garamond" w:hAnsi="EB Garamond" w:eastAsia="EB Garamond" w:cs="EB Garamond"/>
+          <w:b w:val="1"/>
+          <w:bCs w:val="1"/>
+        </w:rPr>
+        <w:t>EXPERIENCE</w:t>
+      </w:r>
+    </w:p>
+    <w:p xmlns:wp14="http://schemas.microsoft.com/office/word/2010/wordml" wp14:textId="77777777">
+      <w:pPr>
+        <w:pStyle w:val="normal0"/>
+        <w:ind w:left="180"/>
+      </w:pPr>
+      <w:r>
+        <w:rPr>
+          <w:rFonts w:ascii="EB Garamond" w:hAnsi="EB Garamond" w:eastAsia="EB Garamond" w:cs="EB Garamond"/>
+          <w:b/>
+          <w:bCs/>
+        </w:rPr>
+        <w:t>Administrative Assistant</w:t>
+      </w:r>
+      <w:r>
+        <w:rPr>
+          <w:rFonts w:ascii="EB Garamond" w:hAnsi="EB Garamond" w:eastAsia="EB Garamond" w:cs="EB Garamond"/>
+        </w:rPr>
+        <w:t xml:space="preserve">, University of Arizona Room and Course Scheduling, </w:t>
+      </w:r>
+    </w:p>
+    <w:p xmlns:wp14="http://schemas.microsoft.com/office/word/2010/wordml" wp14:textId="77777777">
+      <w:pPr>
+        <w:pStyle w:val="normal0"/>
+        <w:ind w:left="180"/>
+      </w:pPr>
+      <w:r>
+        <w:rPr>
+          <w:rFonts w:ascii="EB Garamond" w:hAnsi="EB Garamond" w:eastAsia="EB Garamond" w:cs="EB Garamond"/>
+        </w:rPr>
+        <w:t>August 2006-May 2007; August 2009-May 2010</w:t>
+      </w:r>
+    </w:p>
+    <w:p xmlns:wp14="http://schemas.microsoft.com/office/word/2010/wordml" wp14:textId="77777777">
+      <w:pPr>
+        <w:pStyle w:val="normal0"/>
+        <w:numPr>
+          <w:ilvl w:val="0"/>
+          <w:numId w:val="2"/>
+        </w:numPr>
+        <w:ind w:hanging="359"/>
+        <w:contextualSpacing/>
+        <w:rPr>
+          <w:rFonts w:ascii="EB Garamond" w:hAnsi="EB Garamond" w:eastAsia="EB Garamond" w:cs="EB Garamond"/>
+        </w:rPr>
+      </w:pPr>
+      <w:r>
+        <w:rPr>
+          <w:rFonts w:ascii="EB Garamond" w:hAnsi="EB Garamond" w:eastAsia="EB Garamond" w:cs="EB Garamond"/>
+        </w:rPr>
+        <w:t>Used database software to prepare reports for room scheduling needs</w:t>
+      </w:r>
+    </w:p>
+    <w:p xmlns:wp14="http://schemas.microsoft.com/office/word/2010/wordml" wp14:textId="77777777">
+      <w:pPr>
+        <w:pStyle w:val="normal0"/>
+        <w:numPr>
+          <w:ilvl w:val="0"/>
+          <w:numId w:val="2"/>
+        </w:numPr>
+        <w:ind w:hanging="359"/>
+        <w:contextualSpacing/>
+        <w:rPr>
+          <w:rFonts w:ascii="EB Garamond" w:hAnsi="EB Garamond" w:eastAsia="EB Garamond" w:cs="EB Garamond"/>
+        </w:rPr>
+      </w:pPr>
+      <w:r>
+        <w:rPr>
+          <w:rFonts w:ascii="EB Garamond" w:hAnsi="EB Garamond" w:eastAsia="EB Garamond" w:cs="EB Garamond"/>
+        </w:rPr>
+        <w:t>Participated in regular meetings with both students and university officials discussing scheduling needs</w:t>
+      </w:r>
+    </w:p>
+    <w:p xmlns:wp14="http://schemas.microsoft.com/office/word/2010/wordml" wp14:textId="77777777">
+      <w:pPr>
+        <w:pStyle w:val="normal0"/>
+        <w:numPr>
+          <w:ilvl w:val="0"/>
+          <w:numId w:val="2"/>
+        </w:numPr>
+        <w:ind w:hanging="359"/>
+        <w:contextualSpacing/>
+        <w:rPr>
+          <w:rFonts w:ascii="EB Garamond" w:hAnsi="EB Garamond" w:eastAsia="EB Garamond" w:cs="EB Garamond"/>
+        </w:rPr>
+      </w:pPr>
+      <w:r>
+        <w:rPr>
+          <w:rFonts w:ascii="EB Garamond" w:hAnsi="EB Garamond" w:eastAsia="EB Garamond" w:cs="EB Garamond"/>
+        </w:rPr>
+        <w:t>Presented reports to officials in the university</w:t>
+      </w:r>
+    </w:p>
+    <w:p xmlns:wp14="http://schemas.microsoft.com/office/word/2010/wordml" wp14:textId="77777777">
+      <w:pPr>
+        <w:pStyle w:val="normal0"/>
+        <w:numPr>
+          <w:ilvl w:val="0"/>
+          <w:numId w:val="2"/>
+        </w:numPr>
+        <w:ind w:hanging="359"/>
+        <w:contextualSpacing/>
+        <w:rPr>
+          <w:rFonts w:ascii="EB Garamond" w:hAnsi="EB Garamond" w:eastAsia="EB Garamond" w:cs="EB Garamond"/>
+        </w:rPr>
+      </w:pPr>
+      <w:r>
+        <w:rPr>
+          <w:rFonts w:ascii="EB Garamond" w:hAnsi="EB Garamond" w:eastAsia="EB Garamond" w:cs="EB Garamond"/>
+        </w:rPr>
+        <w:t>Developed macros to streamline scheduling report process</w:t>
+      </w:r>
+    </w:p>
+    <w:p xmlns:wp14="http://schemas.microsoft.com/office/word/2010/wordml" wp14:textId="77777777">
+      <w:pPr>
+        <w:pStyle w:val="normal0"/>
+        <w:numPr>
+          <w:ilvl w:val="0"/>
+          <w:numId w:val="2"/>
+        </w:numPr>
+        <w:ind w:hanging="359"/>
+        <w:contextualSpacing/>
+        <w:rPr>
+          <w:rFonts w:ascii="EB Garamond" w:hAnsi="EB Garamond" w:eastAsia="EB Garamond" w:cs="EB Garamond"/>
+        </w:rPr>
+      </w:pPr>
+      <w:r>
+        <w:rPr>
+          <w:rFonts w:ascii="EB Garamond" w:hAnsi="EB Garamond" w:eastAsia="EB Garamond" w:cs="EB Garamond"/>
+        </w:rPr>
+        <w:t>Performed work in fast-paced, deadline-driven environment</w:t>
+      </w:r>
+    </w:p>
+    <w:p xmlns:wp14="http://schemas.microsoft.com/office/word/2010/wordml" wp14:textId="77777777">
+      <w:pPr>
+        <w:pStyle w:val="normal0"/>
+        <w:contextualSpacing/>
+        <w:rPr>
+          <w:rFonts w:ascii="EB Garamond" w:hAnsi="EB Garamond" w:eastAsia="EB Garamond" w:cs="EB Garamond"/>
+        </w:rPr>
+      </w:pPr>
+    </w:p>
+    <w:p xmlns:wp14="http://schemas.microsoft.com/office/word/2010/wordml" wp14:textId="77777777">
+      <w:pPr>
+        <w:pStyle w:val="normal0"/>
+        <w:ind w:left="180"/>
+        <w:contextualSpacing/>
+        <w:rPr>
+          <w:rFonts w:ascii="EB Garamond" w:hAnsi="EB Garamond" w:eastAsia="EB Garamond" w:cs="EB Garamond"/>
+          <w:b/>
+        </w:rPr>
+      </w:pPr>
+      <w:r>
+        <w:rPr>
+          <w:rFonts w:ascii="EB Garamond" w:hAnsi="EB Garamond" w:eastAsia="EB Garamond" w:cs="EB Garamond"/>
+          <w:b/>
+        </w:rPr>
+        <w:t>Worker</w:t>
+      </w:r>
+      <w:r>
+        <w:rPr>
+          <w:rFonts w:ascii="EB Garamond" w:hAnsi="EB Garamond" w:eastAsia="EB Garamond" w:cs="EB Garamond"/>
+          <w:b/>
+        </w:rPr>
+        <w:t xml:space="preserve">, </w:t>
+      </w:r>
+      <w:r>
+        <w:rPr>
+          <w:rFonts w:ascii="EB Garamond" w:hAnsi="EB Garamond" w:eastAsia="EB Garamond" w:cs="EB Garamond"/>
+        </w:rPr>
+        <w:t>Amazon Mechanical Turk</w:t>
+      </w:r>
+    </w:p>
+    <w:p xmlns:wp14="http://schemas.microsoft.com/office/word/2010/wordml" wp14:textId="77777777">
+      <w:pPr>
+        <w:pStyle w:val="normal0"/>
+        <w:ind w:left="180"/>
+        <w:contextualSpacing/>
+        <w:rPr>
+          <w:rFonts w:ascii="EB Garamond" w:hAnsi="EB Garamond" w:eastAsia="EB Garamond" w:cs="EB Garamond"/>
+        </w:rPr>
+      </w:pPr>
+      <w:r>
+        <w:rPr>
+          <w:rFonts w:ascii="EB Garamond" w:hAnsi="EB Garamond" w:eastAsia="EB Garamond" w:cs="EB Garamond"/>
+        </w:rPr>
+        <w:t>February 2016-</w:t>
+      </w:r>
+    </w:p>
+    <w:p xmlns:wp14="http://schemas.microsoft.com/office/word/2010/wordml" wp14:textId="77777777">
+      <w:pPr>
+        <w:pStyle w:val="normal0"/>
+        <w:numPr>
+          <w:ilvl w:val="0"/>
+          <w:numId w:val="2"/>
+        </w:numPr>
+        <w:ind w:hanging="359"/>
+        <w:contextualSpacing/>
+        <w:rPr>
+          <w:rFonts w:ascii="EB Garamond" w:hAnsi="EB Garamond" w:eastAsia="EB Garamond" w:cs="EB Garamond"/>
+        </w:rPr>
+      </w:pPr>
+      <w:r>
+        <w:rPr>
+          <w:rFonts w:ascii="EB Garamond" w:hAnsi="EB Garamond" w:eastAsia="EB Garamond" w:cs="EB Garamond"/>
+        </w:rPr>
+        <w:t>Perform data categorization tasks</w:t>
+      </w:r>
+    </w:p>
+    <w:p xmlns:wp14="http://schemas.microsoft.com/office/word/2010/wordml" wp14:textId="77777777">
+      <w:pPr>
+        <w:pStyle w:val="normal0"/>
+        <w:numPr>
+          <w:ilvl w:val="0"/>
+          <w:numId w:val="2"/>
+        </w:numPr>
+        <w:ind w:hanging="359"/>
+        <w:contextualSpacing/>
+        <w:rPr>
+          <w:rFonts w:ascii="EB Garamond" w:hAnsi="EB Garamond" w:eastAsia="EB Garamond" w:cs="EB Garamond"/>
+        </w:rPr>
+      </w:pPr>
+      <w:r>
+        <w:rPr>
+          <w:rFonts w:ascii="EB Garamond" w:hAnsi="EB Garamond" w:eastAsia="EB Garamond" w:cs="EB Garamond"/>
+        </w:rPr>
+        <w:t>Provide input to help train machine learning platforms</w:t>
+      </w:r>
+    </w:p>
+    <w:p xmlns:wp14="http://schemas.microsoft.com/office/word/2010/wordml" wp14:textId="77777777">
+      <w:pPr>
+        <w:pStyle w:val="normal0"/>
+        <w:numPr>
+          <w:ilvl w:val="0"/>
+          <w:numId w:val="2"/>
+        </w:numPr>
+        <w:bidi w:val="0"/>
+        <w:spacing w:before="0" w:beforeAutospacing="off" w:after="0" w:afterAutospacing="off" w:line="240" w:lineRule="auto"/>
+        <w:ind w:left="720" w:right="0" w:hanging="359"/>
+        <w:jc w:val="left"/>
+        <w:rPr>
+          <w:rFonts w:ascii="EB Garamond" w:hAnsi="EB Garamond" w:eastAsia="EB Garamond" w:cs="EB Garamond" w:asciiTheme="minorAscii" w:hAnsiTheme="minorAscii" w:eastAsiaTheme="minorAscii" w:cstheme="minorAscii"/>
+          <w:color w:val="000000" w:themeColor="text1" w:themeTint="FF" w:themeShade="FF"/>
+          <w:sz w:val="24"/>
+          <w:szCs w:val="24"/>
+        </w:rPr>
+      </w:pPr>
+      <w:r>
+        <w:rPr>
+          <w:rFonts w:ascii="EB Garamond" w:hAnsi="EB Garamond" w:eastAsia="EB Garamond" w:cs="EB Garamond"/>
+        </w:rPr>
+        <w:t>Perform video and audio transcription tasks</w:t>
+      </w:r>
+    </w:p>
+    <w:p xmlns:wp14="http://schemas.microsoft.com/office/word/2010/wordml" wp14:textId="3358E0D0">
+      <w:pPr>
+        <w:pStyle w:val="normal0"/>
+        <w:numPr>
+          <w:ilvl w:val="0"/>
+          <w:numId w:val="2"/>
+        </w:numPr>
+        <w:bidi w:val="0"/>
+        <w:spacing w:before="0" w:beforeAutospacing="off" w:after="0" w:afterAutospacing="off" w:line="240" w:lineRule="auto"/>
+        <w:ind w:left="720" w:right="0" w:hanging="359"/>
+        <w:jc w:val="left"/>
+        <w:rPr>
+          <w:rFonts w:ascii="EB Garamond" w:hAnsi="EB Garamond" w:eastAsia="EB Garamond" w:cs="EB Garamond" w:asciiTheme="minorAscii" w:hAnsiTheme="minorAscii" w:eastAsiaTheme="minorAscii" w:cstheme="minorAscii"/>
+          <w:color w:val="000000" w:themeColor="text1" w:themeTint="FF" w:themeShade="FF"/>
+          <w:sz w:val="24"/>
+          <w:szCs w:val="24"/>
+        </w:rPr>
+      </w:pPr>
+      <w:r>
+        <w:rPr>
+          <w:rFonts w:ascii="EB Garamond" w:hAnsi="EB Garamond" w:eastAsia="EB Garamond" w:cs="EB Garamond"/>
+        </w:rPr>
+        <w:t>Participate in paid experiments and pilot experiments for academic, government and corporate institutions</w:t>
+      </w:r>
+    </w:p>
+    <w:p xmlns:wp14="http://schemas.microsoft.com/office/word/2010/wordml" wp14:textId="4EB7C0D0">
+      <w:pPr>
         <w:spacing w:line="360" w:lineRule="auto"/>
-      </w:pPr>
-      <w:r>
+        <w:rPr>
+          <w:rFonts w:ascii="EB Garamond" w:hAnsi="EB Garamond" w:eastAsia="EB Garamond" w:cs="EB Garamond"/>
+          <w:b w:val="1"/>
+          <w:bCs w:val="1"/>
+        </w:rPr>
+      </w:pPr>
+      <w:r>
+        <w:br w:type="page"/>
+      </w:r>
+    </w:p>
+    <w:p>
+      <w:pPr>
+        <w:pStyle w:val="normal0"/>
+        <w:spacing w:line="360" w:lineRule="auto"/>
+      </w:pPr>
+      <w:r>
+        <w:rPr>
+          <w:rFonts w:ascii="EB Garamond" w:hAnsi="EB Garamond" w:eastAsia="EB Garamond" w:cs="EB Garamond"/>
+          <w:b w:val="1"/>
+          <w:bCs w:val="1"/>
+        </w:rPr>
+        <w:t>EXPERIENCE, continued</w:t>
+      </w:r>
+    </w:p>
+    <w:p xmlns:wp14="http://schemas.microsoft.com/office/word/2010/wordml" wp14:textId="77777777">
+      <w:pPr>
+        <w:pStyle w:val="normal0"/>
+        <w:ind w:left="180"/>
+        <w:contextualSpacing/>
         <w:rPr>
           <w:rFonts w:ascii="EB Garamond" w:hAnsi="EB Garamond" w:eastAsia="EB Garamond" w:cs="EB Garamond"/>
           <w:b/>
-          <w:bCs/>
-        </w:rPr>
-        <w:t>EXPERIENCE</w:t>
+        </w:rPr>
+      </w:pPr>
+      <w:proofErr w:type="spellStart"/>
+      <w:r>
+        <w:rPr>
+          <w:rFonts w:ascii="EB Garamond" w:hAnsi="EB Garamond" w:eastAsia="EB Garamond" w:cs="EB Garamond"/>
+          <w:b/>
+        </w:rPr>
+        <w:t>Crowdsurf</w:t>
+      </w:r>
+      <w:proofErr w:type="spellEnd"/>
+      <w:r>
+        <w:rPr>
+          <w:rFonts w:ascii="EB Garamond" w:hAnsi="EB Garamond" w:eastAsia="EB Garamond" w:cs="EB Garamond"/>
+          <w:b/>
+        </w:rPr>
+        <w:t xml:space="preserve"> Support Transcriptionist</w:t>
+      </w:r>
+      <w:r>
+        <w:rPr>
+          <w:rFonts w:ascii="EB Garamond" w:hAnsi="EB Garamond" w:eastAsia="EB Garamond" w:cs="EB Garamond"/>
+          <w:b/>
+        </w:rPr>
+        <w:t xml:space="preserve">, </w:t>
+      </w:r>
+      <w:proofErr w:type="spellStart"/>
+      <w:r>
+        <w:rPr>
+          <w:rFonts w:ascii="EB Garamond" w:hAnsi="EB Garamond" w:eastAsia="EB Garamond" w:cs="EB Garamond"/>
+        </w:rPr>
+        <w:t>Crowdsurf</w:t>
+      </w:r>
+      <w:proofErr w:type="spellEnd"/>
+      <w:r>
+        <w:rPr>
+          <w:rFonts w:ascii="EB Garamond" w:hAnsi="EB Garamond" w:eastAsia="EB Garamond" w:cs="EB Garamond"/>
+        </w:rPr>
+        <w:t xml:space="preserve"> Support</w:t>
       </w:r>
     </w:p>
     <w:p xmlns:wp14="http://schemas.microsoft.com/office/word/2010/wordml" wp14:textId="77777777">
       <w:pPr>
         <w:pStyle w:val="normal0"/>
         <w:ind w:left="180"/>
+        <w:contextualSpacing/>
+        <w:rPr>
+          <w:rFonts w:ascii="EB Garamond" w:hAnsi="EB Garamond" w:eastAsia="EB Garamond" w:cs="EB Garamond"/>
+        </w:rPr>
+      </w:pPr>
+      <w:r>
+        <w:rPr>
+          <w:rFonts w:ascii="EB Garamond" w:hAnsi="EB Garamond" w:eastAsia="EB Garamond" w:cs="EB Garamond"/>
+        </w:rPr>
+        <w:t>July 2016-</w:t>
+      </w:r>
+    </w:p>
+    <w:p xmlns:wp14="http://schemas.microsoft.com/office/word/2010/wordml" wp14:textId="77777777">
+      <w:pPr>
+        <w:pStyle w:val="normal0"/>
+        <w:numPr>
+          <w:ilvl w:val="0"/>
+          <w:numId w:val="2"/>
+        </w:numPr>
+        <w:ind w:hanging="359"/>
+        <w:contextualSpacing/>
+        <w:rPr>
+          <w:rFonts w:ascii="EB Garamond" w:hAnsi="EB Garamond" w:eastAsia="EB Garamond" w:cs="EB Garamond"/>
+        </w:rPr>
+      </w:pPr>
+      <w:r>
+        <w:rPr>
+          <w:rFonts w:ascii="EB Garamond" w:hAnsi="EB Garamond" w:eastAsia="EB Garamond" w:cs="EB Garamond"/>
+        </w:rPr>
+        <w:t>Perform audio and video transcription tasks for hard of hearing people</w:t>
+      </w:r>
+    </w:p>
+    <w:p xmlns:wp14="http://schemas.microsoft.com/office/word/2010/wordml" wp14:textId="77777777">
+      <w:pPr>
+        <w:pStyle w:val="normal0"/>
+        <w:numPr>
+          <w:ilvl w:val="0"/>
+          <w:numId w:val="2"/>
+        </w:numPr>
+        <w:ind w:hanging="359"/>
+        <w:contextualSpacing/>
+        <w:rPr>
+          <w:rFonts w:ascii="EB Garamond" w:hAnsi="EB Garamond" w:eastAsia="EB Garamond" w:cs="EB Garamond"/>
+        </w:rPr>
+      </w:pPr>
+      <w:r>
+        <w:rPr>
+          <w:rFonts w:ascii="EB Garamond" w:hAnsi="EB Garamond" w:eastAsia="EB Garamond" w:cs="EB Garamond"/>
+        </w:rPr>
+        <w:t>Correct audio and video transcripts produced by other workers</w:t>
+      </w:r>
+    </w:p>
+    <w:p xmlns:wp14="http://schemas.microsoft.com/office/word/2010/wordml" wp14:textId="2DF07F38">
+      <w:pPr>
+        <w:pStyle w:val="normal0"/>
+        <w:bidi w:val="0"/>
+        <w:spacing w:before="0" w:beforeAutospacing="off" w:after="0" w:afterAutospacing="off" w:line="240" w:lineRule="auto"/>
+        <w:ind w:left="0" w:right="0" w:firstLine="180"/>
+        <w:jc w:val="left"/>
+        <w:rPr>
+          <w:rFonts w:ascii="EB Garamond" w:hAnsi="EB Garamond" w:eastAsia="EB Garamond" w:cs="EB Garamond"/>
+          <w:b w:val="1"/>
+          <w:bCs w:val="1"/>
+        </w:rPr>
+      </w:pPr>
+    </w:p>
+    <w:p xmlns:wp14="http://schemas.microsoft.com/office/word/2010/wordml" wp14:textId="1CB41F74">
+      <w:pPr>
+        <w:pStyle w:val="normal0"/>
+        <w:bidi w:val="0"/>
+        <w:spacing w:before="0" w:beforeAutospacing="off" w:after="0" w:afterAutospacing="off" w:line="240" w:lineRule="auto"/>
+        <w:ind w:left="0" w:right="0" w:firstLine="180"/>
+        <w:jc w:val="left"/>
+        <w:rPr>
+          <w:rFonts w:ascii="EB Garamond" w:hAnsi="EB Garamond" w:eastAsia="EB Garamond" w:cs="EB Garamond"/>
+        </w:rPr>
+      </w:pPr>
+      <w:r>
+        <w:rPr>
+          <w:rFonts w:ascii="EB Garamond" w:hAnsi="EB Garamond" w:eastAsia="EB Garamond" w:cs="EB Garamond"/>
+          <w:b w:val="1"/>
+          <w:bCs w:val="1"/>
+        </w:rPr>
+        <w:t>Research Participant</w:t>
+      </w:r>
+      <w:r>
+        <w:rPr>
+          <w:rFonts w:ascii="EB Garamond" w:hAnsi="EB Garamond" w:eastAsia="EB Garamond" w:cs="EB Garamond"/>
+        </w:rPr>
+        <w:t>, Prolific Academic</w:t>
+      </w:r>
+    </w:p>
+    <w:p xmlns:wp14="http://schemas.microsoft.com/office/word/2010/wordml" wp14:textId="2A4C196A">
+      <w:pPr>
+        <w:pStyle w:val="normal0"/>
+        <w:ind w:firstLine="180"/>
+        <w:contextualSpacing/>
+        <w:rPr>
+          <w:rFonts w:ascii="EB Garamond" w:hAnsi="EB Garamond" w:eastAsia="EB Garamond" w:cs="EB Garamond"/>
+        </w:rPr>
+      </w:pPr>
+      <w:r>
+        <w:rPr>
+          <w:rFonts w:ascii="EB Garamond" w:hAnsi="EB Garamond" w:eastAsia="EB Garamond" w:cs="EB Garamond"/>
+        </w:rPr>
+        <w:t>October 2016-</w:t>
+      </w:r>
+    </w:p>
+    <w:p xmlns:wp14="http://schemas.microsoft.com/office/word/2010/wordml" wp14:textId="19F34DA0">
+      <w:pPr>
+        <w:pStyle w:val="normal0"/>
+        <w:numPr>
+          <w:ilvl w:val="0"/>
+          <w:numId w:val="2"/>
+        </w:numPr>
+        <w:bidi w:val="0"/>
+        <w:spacing w:before="0" w:beforeAutospacing="off" w:after="0" w:afterAutospacing="off" w:line="240" w:lineRule="auto"/>
+        <w:ind w:left="720" w:right="0" w:hanging="359"/>
+        <w:jc w:val="left"/>
+        <w:rPr>
+          <w:rFonts w:ascii="Calibri" w:hAnsi="Calibri" w:eastAsia="Calibri" w:cs="Calibri" w:asciiTheme="minorAscii" w:hAnsiTheme="minorAscii" w:eastAsiaTheme="minorAscii" w:cstheme="minorAscii"/>
+          <w:color w:val="000000" w:themeColor="text1" w:themeTint="FF" w:themeShade="FF"/>
+          <w:sz w:val="24"/>
+          <w:szCs w:val="24"/>
+        </w:rPr>
+      </w:pPr>
+      <w:r>
+        <w:rPr>
+          <w:rFonts w:ascii="EB Garamond" w:hAnsi="EB Garamond" w:eastAsia="EB Garamond" w:cs="EB Garamond"/>
+        </w:rPr>
+        <w:t>Participate in studies from academic and corporate institutions</w:t>
+      </w:r>
+    </w:p>
+    <w:p xmlns:wp14="http://schemas.microsoft.com/office/word/2010/wordml" wp14:textId="2433C0A5">
+      <w:pPr>
+        <w:pStyle w:val="normal0"/>
+        <w:numPr>
+          <w:ilvl w:val="0"/>
+          <w:numId w:val="2"/>
+        </w:numPr>
+        <w:bidi w:val="0"/>
+        <w:spacing w:before="0" w:beforeAutospacing="off" w:after="0" w:afterAutospacing="off" w:line="240" w:lineRule="auto"/>
+        <w:ind w:left="720" w:right="0" w:hanging="359"/>
+        <w:jc w:val="left"/>
+        <w:rPr>
+          <w:color w:val="000000" w:themeColor="text1" w:themeTint="FF" w:themeShade="FF"/>
+          <w:sz w:val="24"/>
+          <w:szCs w:val="24"/>
+        </w:rPr>
+      </w:pPr>
+      <w:r>
+        <w:rPr>
+          <w:rFonts w:ascii="EB Garamond" w:hAnsi="EB Garamond" w:eastAsia="EB Garamond" w:cs="EB Garamond"/>
+        </w:rPr>
+        <w:t>Provide feedback to researchers</w:t>
+      </w:r>
+    </w:p>
+    <w:p xmlns:wp14="http://schemas.microsoft.com/office/word/2010/wordml" wp14:textId="4400090E">
+      <w:pPr>
+        <w:pStyle w:val="normal0"/>
+        <w:contextualSpacing/>
+        <w:rPr>
+          <w:rFonts w:ascii="EB Garamond" w:hAnsi="EB Garamond" w:eastAsia="EB Garamond" w:cs="EB Garamond"/>
+        </w:rPr>
+      </w:pPr>
+    </w:p>
+    <w:p xmlns:wp14="http://schemas.microsoft.com/office/word/2010/wordml" wp14:textId="77777777">
+      <w:pPr>
+        <w:pStyle w:val="normal0"/>
+        <w:ind w:firstLine="180"/>
+        <w:contextualSpacing/>
+        <w:rPr>
+          <w:rFonts w:ascii="EB Garamond" w:hAnsi="EB Garamond" w:eastAsia="EB Garamond" w:cs="EB Garamond"/>
+        </w:rPr>
       </w:pPr>
       <w:r>
         <w:rPr>
           <w:rFonts w:ascii="EB Garamond" w:hAnsi="EB Garamond" w:eastAsia="EB Garamond" w:cs="EB Garamond"/>
           <w:b/>
-          <w:bCs/>
-        </w:rPr>
-        <w:t>Administrative Assistant</w:t>
-      </w:r>
-      <w:r>
-        <w:rPr>
-          <w:rFonts w:ascii="EB Garamond" w:hAnsi="EB Garamond" w:eastAsia="EB Garamond" w:cs="EB Garamond"/>
-        </w:rPr>
-        <w:t xml:space="preserve">, University of Arizona Room and Course Scheduling, </w:t>
+        </w:rPr>
+        <w:t>User Experience Analyst</w:t>
+      </w:r>
+      <w:r>
+        <w:rPr>
+          <w:rFonts w:ascii="EB Garamond" w:hAnsi="EB Garamond" w:eastAsia="EB Garamond" w:cs="EB Garamond"/>
+        </w:rPr>
+        <w:t xml:space="preserve">, </w:t>
+      </w:r>
+      <w:proofErr w:type="spellStart"/>
+      <w:r>
+        <w:rPr>
+          <w:rFonts w:ascii="EB Garamond" w:hAnsi="EB Garamond" w:eastAsia="EB Garamond" w:cs="EB Garamond"/>
+        </w:rPr>
+        <w:t>UserTesting</w:t>
+      </w:r>
+      <w:proofErr w:type="spellEnd"/>
+    </w:p>
+    <w:p xmlns:wp14="http://schemas.microsoft.com/office/word/2010/wordml" wp14:textId="77777777">
+      <w:pPr>
+        <w:pStyle w:val="normal0"/>
+        <w:ind w:firstLine="180"/>
+        <w:contextualSpacing/>
+        <w:rPr>
+          <w:rFonts w:ascii="EB Garamond" w:hAnsi="EB Garamond" w:eastAsia="EB Garamond" w:cs="EB Garamond"/>
+        </w:rPr>
+      </w:pPr>
+      <w:r>
+        <w:rPr>
+          <w:rFonts w:ascii="EB Garamond" w:hAnsi="EB Garamond" w:eastAsia="EB Garamond" w:cs="EB Garamond"/>
+        </w:rPr>
+        <w:t>November 2016-</w:t>
+      </w:r>
+    </w:p>
+    <w:p xmlns:wp14="http://schemas.microsoft.com/office/word/2010/wordml" wp14:textId="77777777">
+      <w:pPr>
+        <w:pStyle w:val="normal0"/>
+        <w:numPr>
+          <w:ilvl w:val="0"/>
+          <w:numId w:val="2"/>
+        </w:numPr>
+        <w:ind w:hanging="359"/>
+        <w:contextualSpacing/>
+        <w:rPr>
+          <w:rFonts w:ascii="EB Garamond" w:hAnsi="EB Garamond" w:eastAsia="EB Garamond" w:cs="EB Garamond"/>
+        </w:rPr>
+      </w:pPr>
+      <w:r>
+        <w:rPr>
+          <w:rFonts w:ascii="EB Garamond" w:hAnsi="EB Garamond" w:eastAsia="EB Garamond" w:cs="EB Garamond"/>
+        </w:rPr>
+        <w:t>Analyze websites and apps for User Experience problems</w:t>
+      </w:r>
+    </w:p>
+    <w:p xmlns:wp14="http://schemas.microsoft.com/office/word/2010/wordml" wp14:textId="77777777">
+      <w:pPr>
+        <w:pStyle w:val="normal0"/>
+        <w:numPr>
+          <w:ilvl w:val="0"/>
+          <w:numId w:val="2"/>
+        </w:numPr>
+        <w:ind w:hanging="359"/>
+        <w:contextualSpacing/>
+        <w:rPr>
+          <w:rFonts w:ascii="EB Garamond" w:hAnsi="EB Garamond" w:eastAsia="EB Garamond" w:cs="EB Garamond"/>
+        </w:rPr>
+      </w:pPr>
+      <w:r>
+        <w:rPr>
+          <w:rFonts w:ascii="EB Garamond" w:hAnsi="EB Garamond" w:eastAsia="EB Garamond" w:cs="EB Garamond"/>
+        </w:rPr>
+        <w:t>Provide advice to web site operators and app developers about where their apps could be improved</w:t>
+      </w:r>
+    </w:p>
+    <w:p xmlns:wp14="http://schemas.microsoft.com/office/word/2010/wordml" wp14:textId="77777777">
+      <w:pPr>
+        <w:pStyle w:val="normal0"/>
+        <w:numPr>
+          <w:ilvl w:val="0"/>
+          <w:numId w:val="2"/>
+        </w:numPr>
+        <w:ind w:hanging="359"/>
+        <w:contextualSpacing/>
+        <w:rPr>
+          <w:rFonts w:ascii="EB Garamond" w:hAnsi="EB Garamond" w:eastAsia="EB Garamond" w:cs="EB Garamond"/>
+        </w:rPr>
+      </w:pPr>
+      <w:r>
+        <w:rPr>
+          <w:rFonts w:ascii="EB Garamond" w:hAnsi="EB Garamond" w:eastAsia="EB Garamond" w:cs="EB Garamond"/>
+        </w:rPr>
+        <w:t>Test websites and apps for bugs and usability problems</w:t>
+      </w:r>
+    </w:p>
+    <w:p>
+      <w:pPr>
+        <w:pStyle w:val="normal0"/>
+        <w:numPr>
+          <w:ilvl w:val="0"/>
+          <w:numId w:val="2"/>
+        </w:numPr>
+        <w:ind w:hanging="359"/>
+        <w:rPr/>
+      </w:pPr>
+      <w:r>
+        <w:rPr>
+          <w:rFonts w:ascii="EB Garamond" w:hAnsi="EB Garamond" w:eastAsia="EB Garamond" w:cs="EB Garamond"/>
+        </w:rPr>
+        <w:t>Communicate with User Experience design teams with teleconferencing (Zoom meetings) to provide product design feedback</w:t>
+      </w:r>
+    </w:p>
+    <w:p xmlns:wp14="http://schemas.microsoft.com/office/word/2010/wordml" wp14:textId="77777777">
+      <w:pPr>
+        <w:pStyle w:val="normal0"/>
+        <w:contextualSpacing/>
+        <w:rPr>
+          <w:rFonts w:ascii="EB Garamond" w:hAnsi="EB Garamond" w:eastAsia="EB Garamond" w:cs="EB Garamond"/>
+        </w:rPr>
+      </w:pPr>
+    </w:p>
+    <w:p xmlns:wp14="http://schemas.microsoft.com/office/word/2010/wordml" wp14:textId="3E34A153">
+      <w:pPr>
+        <w:pStyle w:val="normal0"/>
+        <w:ind w:firstLine="180"/>
+        <w:contextualSpacing/>
+        <w:rPr>
+          <w:rFonts w:ascii="EB Garamond" w:hAnsi="EB Garamond" w:eastAsia="EB Garamond" w:cs="EB Garamond"/>
+        </w:rPr>
+      </w:pPr>
+      <w:r>
+        <w:rPr>
+          <w:rFonts w:ascii="EB Garamond" w:hAnsi="EB Garamond" w:eastAsia="EB Garamond" w:cs="EB Garamond"/>
+          <w:b w:val="1"/>
+          <w:bCs w:val="1"/>
+        </w:rPr>
+        <w:t>User Experience Analyst</w:t>
+      </w:r>
+      <w:r>
+        <w:rPr>
+          <w:rFonts w:ascii="EB Garamond" w:hAnsi="EB Garamond" w:eastAsia="EB Garamond" w:cs="EB Garamond"/>
+        </w:rPr>
+        <w:t xml:space="preserve">, </w:t>
+      </w:r>
+      <w:proofErr w:type="spellStart"/>
+      <w:r>
+        <w:rPr>
+          <w:rFonts w:ascii="EB Garamond" w:hAnsi="EB Garamond" w:eastAsia="EB Garamond" w:cs="EB Garamond"/>
+        </w:rPr>
+        <w:t>TestBirds</w:t>
+      </w:r>
+      <w:proofErr w:type="spellEnd"/>
+    </w:p>
+    <w:p xmlns:wp14="http://schemas.microsoft.com/office/word/2010/wordml" wp14:textId="77777777">
+      <w:pPr>
+        <w:pStyle w:val="normal0"/>
+        <w:ind w:firstLine="180"/>
+        <w:contextualSpacing/>
+        <w:rPr>
+          <w:rFonts w:ascii="EB Garamond" w:hAnsi="EB Garamond" w:eastAsia="EB Garamond" w:cs="EB Garamond"/>
+        </w:rPr>
+      </w:pPr>
+      <w:r>
+        <w:rPr>
+          <w:rFonts w:ascii="EB Garamond" w:hAnsi="EB Garamond" w:eastAsia="EB Garamond" w:cs="EB Garamond"/>
+        </w:rPr>
+        <w:t>November 2016-</w:t>
+      </w:r>
+    </w:p>
+    <w:p xmlns:wp14="http://schemas.microsoft.com/office/word/2010/wordml" wp14:textId="77777777">
+      <w:pPr>
+        <w:pStyle w:val="normal0"/>
+        <w:numPr>
+          <w:ilvl w:val="0"/>
+          <w:numId w:val="2"/>
+        </w:numPr>
+        <w:ind w:hanging="359"/>
+        <w:contextualSpacing/>
+        <w:rPr>
+          <w:rFonts w:ascii="EB Garamond" w:hAnsi="EB Garamond" w:eastAsia="EB Garamond" w:cs="EB Garamond"/>
+        </w:rPr>
+      </w:pPr>
+      <w:r>
+        <w:rPr>
+          <w:rFonts w:ascii="EB Garamond" w:hAnsi="EB Garamond" w:eastAsia="EB Garamond" w:cs="EB Garamond"/>
+        </w:rPr>
+        <w:t>Perform detailed usage tests of websites and apps</w:t>
+      </w:r>
+    </w:p>
+    <w:p xmlns:wp14="http://schemas.microsoft.com/office/word/2010/wordml" wp14:textId="77777777">
+      <w:pPr>
+        <w:pStyle w:val="normal0"/>
+        <w:numPr>
+          <w:ilvl w:val="0"/>
+          <w:numId w:val="2"/>
+        </w:numPr>
+        <w:ind w:hanging="359"/>
+        <w:contextualSpacing/>
+        <w:rPr>
+          <w:rFonts w:ascii="EB Garamond" w:hAnsi="EB Garamond" w:eastAsia="EB Garamond" w:cs="EB Garamond"/>
+        </w:rPr>
+      </w:pPr>
+      <w:r>
+        <w:rPr>
+          <w:rFonts w:ascii="EB Garamond" w:hAnsi="EB Garamond" w:eastAsia="EB Garamond" w:cs="EB Garamond"/>
+        </w:rPr>
+        <w:t>Write reports outlining steps taken, areas tested</w:t>
+      </w:r>
+    </w:p>
+    <w:p xmlns:wp14="http://schemas.microsoft.com/office/word/2010/wordml" wp14:textId="77777777">
+      <w:pPr>
+        <w:pStyle w:val="normal0"/>
+        <w:numPr>
+          <w:ilvl w:val="0"/>
+          <w:numId w:val="2"/>
+        </w:numPr>
+        <w:ind w:hanging="359"/>
+        <w:contextualSpacing/>
+        <w:rPr>
+          <w:rFonts w:ascii="EB Garamond" w:hAnsi="EB Garamond" w:eastAsia="EB Garamond" w:cs="EB Garamond"/>
+        </w:rPr>
+      </w:pPr>
+      <w:r>
+        <w:rPr>
+          <w:rFonts w:ascii="EB Garamond" w:hAnsi="EB Garamond" w:eastAsia="EB Garamond" w:cs="EB Garamond"/>
+        </w:rPr>
+        <w:t>Write up bug reports for bugs encountered</w:t>
+      </w:r>
+    </w:p>
+    <w:p xmlns:wp14="http://schemas.microsoft.com/office/word/2010/wordml" wp14:textId="77777777">
+      <w:pPr>
+        <w:pStyle w:val="normal0"/>
+        <w:numPr>
+          <w:ilvl w:val="0"/>
+          <w:numId w:val="2"/>
+        </w:numPr>
+        <w:ind w:hanging="359"/>
+        <w:contextualSpacing/>
+        <w:rPr>
+          <w:rFonts w:ascii="EB Garamond" w:hAnsi="EB Garamond" w:eastAsia="EB Garamond" w:cs="EB Garamond"/>
+        </w:rPr>
+      </w:pPr>
+      <w:r>
+        <w:rPr>
+          <w:rFonts w:ascii="EB Garamond" w:hAnsi="EB Garamond" w:eastAsia="EB Garamond" w:cs="EB Garamond"/>
+        </w:rPr>
+        <w:t>Competitive, deadline-driven environment</w:t>
+      </w:r>
+    </w:p>
+    <w:p xmlns:wp14="http://schemas.microsoft.com/office/word/2010/wordml" wp14:textId="1FABE6C4">
+      <w:pPr>
+        <w:pStyle w:val="normal0"/>
+        <w:spacing w:line="360" w:lineRule="auto"/>
+        <w:ind w:hanging="359"/>
+        <w:rPr>
+          <w:rFonts w:ascii="EB Garamond" w:hAnsi="EB Garamond" w:eastAsia="EB Garamond" w:cs="EB Garamond"/>
+        </w:rPr>
+      </w:pPr>
+    </w:p>
+    <w:p xmlns:wp14="http://schemas.microsoft.com/office/word/2010/wordml" wp14:textId="2C80A6EA">
+      <w:pPr>
+        <w:pStyle w:val="normal0"/>
+        <w:bidi w:val="0"/>
+        <w:spacing w:before="0" w:beforeAutospacing="off" w:after="0" w:afterAutospacing="off" w:line="240" w:lineRule="auto"/>
+        <w:ind w:left="0" w:right="0" w:firstLine="180"/>
+        <w:jc w:val="left"/>
+        <w:rPr>
+          <w:rFonts w:ascii="EB Garamond" w:hAnsi="EB Garamond" w:eastAsia="EB Garamond" w:cs="EB Garamond"/>
+        </w:rPr>
+      </w:pPr>
+      <w:r>
+        <w:rPr>
+          <w:rFonts w:ascii="EB Garamond" w:hAnsi="EB Garamond" w:eastAsia="EB Garamond" w:cs="EB Garamond"/>
+          <w:b w:val="1"/>
+          <w:bCs w:val="1"/>
+        </w:rPr>
+        <w:t>Independent Agent</w:t>
+      </w:r>
+      <w:r>
+        <w:rPr>
+          <w:rFonts w:ascii="EB Garamond" w:hAnsi="EB Garamond" w:eastAsia="EB Garamond" w:cs="EB Garamond"/>
+        </w:rPr>
+        <w:t>, Appen</w:t>
+      </w:r>
+    </w:p>
+    <w:p xmlns:wp14="http://schemas.microsoft.com/office/word/2010/wordml" wp14:textId="7AB0D37A">
+      <w:pPr>
+        <w:pStyle w:val="normal0"/>
+        <w:bidi w:val="0"/>
+        <w:spacing w:before="0" w:beforeAutospacing="off" w:after="0" w:afterAutospacing="off" w:line="240" w:lineRule="auto"/>
+        <w:ind w:left="0" w:right="0" w:firstLine="180"/>
+        <w:jc w:val="left"/>
+        <w:rPr>
+          <w:rFonts w:ascii="EB Garamond" w:hAnsi="EB Garamond" w:eastAsia="EB Garamond" w:cs="EB Garamond"/>
+        </w:rPr>
+      </w:pPr>
+      <w:r>
+        <w:rPr>
+          <w:rFonts w:ascii="EB Garamond" w:hAnsi="EB Garamond" w:eastAsia="EB Garamond" w:cs="EB Garamond"/>
+        </w:rPr>
+        <w:t>January 2019-</w:t>
+      </w:r>
+    </w:p>
+    <w:p xmlns:wp14="http://schemas.microsoft.com/office/word/2010/wordml" wp14:textId="3A384BA1">
+      <w:pPr>
+        <w:pStyle w:val="normal0"/>
+        <w:numPr>
+          <w:ilvl w:val="0"/>
+          <w:numId w:val="2"/>
+        </w:numPr>
+        <w:bidi w:val="0"/>
+        <w:spacing w:before="0" w:beforeAutospacing="off" w:after="0" w:afterAutospacing="off" w:line="240" w:lineRule="auto"/>
+        <w:ind w:left="720" w:right="0" w:hanging="359"/>
+        <w:jc w:val="left"/>
+        <w:rPr>
+          <w:rFonts w:ascii="Calibri" w:hAnsi="Calibri" w:eastAsia="Calibri" w:cs="Calibri" w:asciiTheme="minorAscii" w:hAnsiTheme="minorAscii" w:eastAsiaTheme="minorAscii" w:cstheme="minorAscii"/>
+          <w:color w:val="000000" w:themeColor="text1" w:themeTint="FF" w:themeShade="FF"/>
+          <w:sz w:val="24"/>
+          <w:szCs w:val="24"/>
+        </w:rPr>
+      </w:pPr>
+      <w:r>
+        <w:rPr>
+          <w:rFonts w:ascii="EB Garamond" w:hAnsi="EB Garamond" w:eastAsia="EB Garamond" w:cs="EB Garamond"/>
+        </w:rPr>
+        <w:t>Perform text transcription tasks</w:t>
+      </w:r>
+    </w:p>
+    <w:p xmlns:wp14="http://schemas.microsoft.com/office/word/2010/wordml" wp14:textId="715C4B48">
+      <w:pPr>
+        <w:pStyle w:val="normal0"/>
+        <w:numPr>
+          <w:ilvl w:val="0"/>
+          <w:numId w:val="2"/>
+        </w:numPr>
+        <w:bidi w:val="0"/>
+        <w:spacing w:before="0" w:beforeAutospacing="off" w:after="0" w:afterAutospacing="off" w:line="240" w:lineRule="auto"/>
+        <w:ind w:left="720" w:right="0" w:hanging="359"/>
+        <w:jc w:val="left"/>
+        <w:rPr>
+          <w:color w:val="000000" w:themeColor="text1" w:themeTint="FF" w:themeShade="FF"/>
+          <w:sz w:val="24"/>
+          <w:szCs w:val="24"/>
+        </w:rPr>
+      </w:pPr>
+      <w:r>
+        <w:rPr>
+          <w:rFonts w:ascii="EB Garamond" w:hAnsi="EB Garamond" w:eastAsia="EB Garamond" w:cs="EB Garamond"/>
+        </w:rPr>
+        <w:t>Analyze data on social media platforms</w:t>
+      </w:r>
+    </w:p>
+    <w:p xmlns:wp14="http://schemas.microsoft.com/office/word/2010/wordml" wp14:textId="2951C411">
+      <w:pPr>
+        <w:pStyle w:val="Normal"/>
+        <w:bidi w:val="0"/>
+        <w:spacing w:line="360" w:lineRule="auto"/>
+        <w:ind w:left="-359" w:hanging="0"/>
+        <w:rPr>
+          <w:rFonts w:ascii="EB Garamond" w:hAnsi="EB Garamond" w:eastAsia="EB Garamond" w:cs="EB Garamond"/>
+          <w:b w:val="1"/>
+          <w:bCs w:val="1"/>
+        </w:rPr>
+      </w:pPr>
+      <w:r>
+        <w:br w:type="page"/>
+      </w:r>
+    </w:p>
+    <w:p>
+      <w:pPr>
+        <w:pStyle w:val="normal0"/>
+        <w:ind w:left="0"/>
+      </w:pPr>
+      <w:r>
+        <w:rPr>
+          <w:rFonts w:ascii="EB Garamond" w:hAnsi="EB Garamond" w:eastAsia="EB Garamond" w:cs="EB Garamond"/>
+          <w:b w:val="1"/>
+          <w:bCs w:val="1"/>
+        </w:rPr>
+        <w:t>LEADERSHIP</w:t>
       </w:r>
     </w:p>
     <w:p xmlns:wp14="http://schemas.microsoft.com/office/word/2010/wordml" wp14:textId="77777777">
@@ -653,16 +1559,24 @@
       <w:r>
         <w:rPr>
           <w:rFonts w:ascii="EB Garamond" w:hAnsi="EB Garamond" w:eastAsia="EB Garamond" w:cs="EB Garamond"/>
-        </w:rPr>
-        <w:t>August 2006-May 2007; August 2009-May 2010</w:t>
-      </w:r>
-    </w:p>
-    <w:p xmlns:wp14="http://schemas.microsoft.com/office/word/2010/wordml" wp14:textId="77777777">
-      <w:pPr>
-        <w:pStyle w:val="normal0"/>
-        <w:numPr>
-          <w:ilvl w:val="0"/>
-          <w:numId w:val="2"/>
+          <w:b/>
+          <w:bCs/>
+        </w:rPr>
+        <w:t>Boy Scouts</w:t>
+      </w:r>
+      <w:r>
+        <w:rPr>
+          <w:rFonts w:ascii="EB Garamond" w:hAnsi="EB Garamond" w:eastAsia="EB Garamond" w:cs="EB Garamond"/>
+        </w:rPr>
+        <w:t>, Patrol Leader, 1998-2001. Lead group of Boy Scouts.</w:t>
+      </w:r>
+    </w:p>
+    <w:p xmlns:wp14="http://schemas.microsoft.com/office/word/2010/wordml" wp14:textId="77777777">
+      <w:pPr>
+        <w:pStyle w:val="normal0"/>
+        <w:numPr>
+          <w:ilvl w:val="0"/>
+          <w:numId w:val="4"/>
         </w:numPr>
         <w:ind w:hanging="359"/>
         <w:contextualSpacing/>
@@ -674,15 +1588,15 @@
         <w:rPr>
           <w:rFonts w:ascii="EB Garamond" w:hAnsi="EB Garamond" w:eastAsia="EB Garamond" w:cs="EB Garamond"/>
         </w:rPr>
-        <w:t>Used database software to prepare reports for room scheduling needs</w:t>
-      </w:r>
-    </w:p>
-    <w:p xmlns:wp14="http://schemas.microsoft.com/office/word/2010/wordml" wp14:textId="77777777">
-      <w:pPr>
-        <w:pStyle w:val="normal0"/>
-        <w:numPr>
-          <w:ilvl w:val="0"/>
-          <w:numId w:val="2"/>
+        <w:t>Supervised and lead a group of Boy Scouts in both local and wilderness activities</w:t>
+      </w:r>
+    </w:p>
+    <w:p xmlns:wp14="http://schemas.microsoft.com/office/word/2010/wordml" wp14:textId="77777777">
+      <w:pPr>
+        <w:pStyle w:val="normal0"/>
+        <w:numPr>
+          <w:ilvl w:val="0"/>
+          <w:numId w:val="4"/>
         </w:numPr>
         <w:ind w:hanging="359"/>
         <w:contextualSpacing/>
@@ -694,15 +1608,59 @@
         <w:rPr>
           <w:rFonts w:ascii="EB Garamond" w:hAnsi="EB Garamond" w:eastAsia="EB Garamond" w:cs="EB Garamond"/>
         </w:rPr>
-        <w:t>Participated in regular meetings with both students and university officials discussing scheduling needs</w:t>
-      </w:r>
-    </w:p>
-    <w:p xmlns:wp14="http://schemas.microsoft.com/office/word/2010/wordml" wp14:textId="77777777">
-      <w:pPr>
-        <w:pStyle w:val="normal0"/>
-        <w:numPr>
-          <w:ilvl w:val="0"/>
-          <w:numId w:val="2"/>
+        <w:t>Learned wilderness survival skills, as well as CPR and first aid skills</w:t>
+      </w:r>
+    </w:p>
+    <w:p xmlns:wp14="http://schemas.microsoft.com/office/word/2010/wordml" wp14:textId="77777777">
+      <w:pPr>
+        <w:pStyle w:val="normal0"/>
+      </w:pPr>
+    </w:p>
+    <w:p>
+      <w:pPr>
+        <w:pStyle w:val="normal0"/>
+        <w:spacing w:line="360" w:lineRule="auto"/>
+        <w:rPr>
+          <w:rFonts w:ascii="EB Garamond" w:hAnsi="EB Garamond" w:eastAsia="EB Garamond" w:cs="EB Garamond"/>
+          <w:b w:val="1"/>
+          <w:bCs w:val="1"/>
+        </w:rPr>
+      </w:pPr>
+    </w:p>
+    <w:p xmlns:wp14="http://schemas.microsoft.com/office/word/2010/wordml" wp14:textId="03AB792F">
+      <w:pPr>
+        <w:pStyle w:val="normal0"/>
+        <w:spacing w:line="360" w:lineRule="auto"/>
+      </w:pPr>
+      <w:r>
+        <w:rPr>
+          <w:rFonts w:ascii="EB Garamond" w:hAnsi="EB Garamond" w:eastAsia="EB Garamond" w:cs="EB Garamond"/>
+          <w:b w:val="1"/>
+          <w:bCs w:val="1"/>
+        </w:rPr>
+        <w:t>SKILLS</w:t>
+      </w:r>
+    </w:p>
+    <w:p xmlns:wp14="http://schemas.microsoft.com/office/word/2010/wordml" wp14:textId="77777777">
+      <w:pPr>
+        <w:pStyle w:val="normal0"/>
+        <w:ind w:left="180"/>
+      </w:pPr>
+      <w:r>
+        <w:rPr>
+          <w:rFonts w:ascii="EB Garamond" w:hAnsi="EB Garamond" w:eastAsia="EB Garamond" w:cs="EB Garamond"/>
+          <w:b/>
+          <w:bCs/>
+        </w:rPr>
+        <w:t>Computers:</w:t>
+      </w:r>
+    </w:p>
+    <w:p xmlns:wp14="http://schemas.microsoft.com/office/word/2010/wordml" wp14:textId="787B43C0">
+      <w:pPr>
+        <w:pStyle w:val="normal0"/>
+        <w:numPr>
+          <w:ilvl w:val="0"/>
+          <w:numId w:val="3"/>
         </w:numPr>
         <w:ind w:hanging="359"/>
         <w:contextualSpacing/>
@@ -714,1057 +1672,424 @@
         <w:rPr>
           <w:rFonts w:ascii="EB Garamond" w:hAnsi="EB Garamond" w:eastAsia="EB Garamond" w:cs="EB Garamond"/>
         </w:rPr>
-        <w:t>Presented reports to officials in the university</w:t>
-      </w:r>
-    </w:p>
-    <w:p xmlns:wp14="http://schemas.microsoft.com/office/word/2010/wordml" wp14:textId="77777777">
-      <w:pPr>
-        <w:pStyle w:val="normal0"/>
-        <w:numPr>
-          <w:ilvl w:val="0"/>
-          <w:numId w:val="2"/>
+        <w:t>Microsoft Office, including Word, Excel, PowerPoint, Access, and ability to write and run macros.</w:t>
+      </w:r>
+    </w:p>
+    <w:p xmlns:wp14="http://schemas.microsoft.com/office/word/2010/wordml" wp14:textId="06FC890D">
+      <w:pPr>
+        <w:pStyle w:val="normal0"/>
+        <w:numPr>
+          <w:ilvl w:val="0"/>
+          <w:numId w:val="3"/>
         </w:numPr>
         <w:ind w:hanging="359"/>
         <w:contextualSpacing/>
-        <w:rPr>
-          <w:rFonts w:ascii="EB Garamond" w:hAnsi="EB Garamond" w:eastAsia="EB Garamond" w:cs="EB Garamond"/>
-        </w:rPr>
-      </w:pPr>
-      <w:r>
-        <w:rPr>
-          <w:rFonts w:ascii="EB Garamond" w:hAnsi="EB Garamond" w:eastAsia="EB Garamond" w:cs="EB Garamond"/>
-        </w:rPr>
-        <w:t>Developed macros to streamline scheduling report process</w:t>
-      </w:r>
-    </w:p>
-    <w:p xmlns:wp14="http://schemas.microsoft.com/office/word/2010/wordml" wp14:textId="77777777">
-      <w:pPr>
-        <w:pStyle w:val="normal0"/>
-        <w:numPr>
-          <w:ilvl w:val="0"/>
-          <w:numId w:val="2"/>
+        <w:rPr/>
+      </w:pPr>
+      <w:r>
+        <w:rPr>
+          <w:rFonts w:ascii="EB Garamond" w:hAnsi="EB Garamond" w:eastAsia="EB Garamond" w:cs="EB Garamond"/>
+        </w:rPr>
+        <w:t>3D software: Blender (basic modeling, texturing, and animation)</w:t>
+      </w:r>
+    </w:p>
+    <w:p xmlns:wp14="http://schemas.microsoft.com/office/word/2010/wordml" wp14:textId="0346DF5A">
+      <w:pPr>
+        <w:pStyle w:val="normal0"/>
+        <w:numPr>
+          <w:ilvl w:val="0"/>
+          <w:numId w:val="3"/>
         </w:numPr>
         <w:ind w:hanging="359"/>
         <w:contextualSpacing/>
         <w:rPr>
-          <w:rFonts w:ascii="EB Garamond" w:hAnsi="EB Garamond" w:eastAsia="EB Garamond" w:cs="EB Garamond"/>
-        </w:rPr>
-      </w:pPr>
-      <w:r>
-        <w:rPr>
-          <w:rFonts w:ascii="EB Garamond" w:hAnsi="EB Garamond" w:eastAsia="EB Garamond" w:cs="EB Garamond"/>
-        </w:rPr>
-        <w:t>Performed work in fast-paced, deadline-driven environment</w:t>
-      </w:r>
-    </w:p>
-    <w:p xmlns:wp14="http://schemas.microsoft.com/office/word/2010/wordml" wp14:textId="77777777">
-      <w:pPr>
-        <w:pStyle w:val="normal0"/>
-        <w:contextualSpacing/>
-        <w:rPr>
-          <w:rFonts w:ascii="EB Garamond" w:hAnsi="EB Garamond" w:eastAsia="EB Garamond" w:cs="EB Garamond"/>
-        </w:rPr>
-      </w:pPr>
+          <w:rFonts w:ascii="EB Garamond" w:hAnsi="EB Garamond" w:eastAsia="EB Garamond" w:cs="EB Garamond" w:asciiTheme="minorAscii" w:hAnsiTheme="minorAscii" w:eastAsiaTheme="minorAscii" w:cstheme="minorAscii"/>
+          <w:color w:val="000000" w:themeColor="text1" w:themeTint="FF" w:themeShade="FF"/>
+          <w:sz w:val="24"/>
+          <w:szCs w:val="24"/>
+        </w:rPr>
+      </w:pPr>
+      <w:r>
+        <w:rPr>
+          <w:rFonts w:ascii="EB Garamond" w:hAnsi="EB Garamond" w:eastAsia="EB Garamond" w:cs="EB Garamond"/>
+        </w:rPr>
+        <w:t>3D software: Three.</w:t>
+      </w:r>
+      <w:proofErr w:type="spellStart"/>
+      <w:r>
+        <w:rPr>
+          <w:rFonts w:ascii="EB Garamond" w:hAnsi="EB Garamond" w:eastAsia="EB Garamond" w:cs="EB Garamond"/>
+        </w:rPr>
+        <w:t>js</w:t>
+      </w:r>
+      <w:proofErr w:type="spellEnd"/>
+      <w:r>
+        <w:rPr>
+          <w:rFonts w:ascii="EB Garamond" w:hAnsi="EB Garamond" w:eastAsia="EB Garamond" w:cs="EB Garamond"/>
+        </w:rPr>
+        <w:t xml:space="preserve"> (</w:t>
+      </w:r>
+      <w:hyperlink r:id="Rc273702124fb47c2">
+        <w:r>
+          <w:rPr>
+            <w:rStyle w:val="Hyperlink"/>
+            <w:rFonts w:ascii="EB Garamond" w:hAnsi="EB Garamond" w:eastAsia="EB Garamond" w:cs="EB Garamond"/>
+          </w:rPr>
+          <w:t>sirkoik.github.io</w:t>
+        </w:r>
+      </w:hyperlink>
+      <w:r>
+        <w:rPr>
+          <w:rFonts w:ascii="EB Garamond" w:hAnsi="EB Garamond" w:eastAsia="EB Garamond" w:cs="EB Garamond"/>
+        </w:rPr>
+        <w:t xml:space="preserve"> has a portfolio under “</w:t>
+      </w:r>
+      <w:r>
+        <w:rPr>
+          <w:rFonts w:ascii="EB Garamond" w:hAnsi="EB Garamond" w:eastAsia="EB Garamond" w:cs="EB Garamond"/>
+        </w:rPr>
+        <w:t>More...”)</w:t>
+      </w:r>
+    </w:p>
+    <w:p xmlns:wp14="http://schemas.microsoft.com/office/word/2010/wordml" wp14:textId="1FAFF14B">
+      <w:pPr>
+        <w:pStyle w:val="normal0"/>
+        <w:numPr>
+          <w:ilvl w:val="0"/>
+          <w:numId w:val="3"/>
+        </w:numPr>
+        <w:ind w:hanging="359"/>
+        <w:contextualSpacing/>
+        <w:rPr>
+          <w:color w:val="000000" w:themeColor="text1" w:themeTint="FF" w:themeShade="FF"/>
+          <w:sz w:val="24"/>
+          <w:szCs w:val="24"/>
+        </w:rPr>
+      </w:pPr>
+      <w:r>
+        <w:rPr>
+          <w:rFonts w:ascii="EB Garamond" w:hAnsi="EB Garamond" w:eastAsia="EB Garamond" w:cs="EB Garamond"/>
+        </w:rPr>
+        <w:t xml:space="preserve">Basic HTML, HTML5, CSS, JavaScript, </w:t>
+      </w:r>
+      <w:proofErr w:type="spellStart"/>
+      <w:r>
+        <w:rPr>
+          <w:rFonts w:ascii="EB Garamond" w:hAnsi="EB Garamond" w:eastAsia="EB Garamond" w:cs="EB Garamond"/>
+        </w:rPr>
+        <w:t>JQuery</w:t>
+      </w:r>
+      <w:proofErr w:type="spellEnd"/>
+      <w:r>
+        <w:rPr>
+          <w:rFonts w:ascii="EB Garamond" w:hAnsi="EB Garamond" w:eastAsia="EB Garamond" w:cs="EB Garamond"/>
+        </w:rPr>
+        <w:t>, PHP and related languages for Internet applications (</w:t>
+      </w:r>
+      <w:hyperlink r:id="R17d82c4069a2462e">
+        <w:r>
+          <w:rPr>
+            <w:rStyle w:val="Hyperlink"/>
+            <w:rFonts w:ascii="EB Garamond" w:hAnsi="EB Garamond" w:eastAsia="EB Garamond" w:cs="EB Garamond"/>
+          </w:rPr>
+          <w:t>sirkoik.github.io</w:t>
+        </w:r>
+      </w:hyperlink>
+      <w:r>
+        <w:rPr>
+          <w:rFonts w:ascii="EB Garamond" w:hAnsi="EB Garamond" w:eastAsia="EB Garamond" w:cs="EB Garamond"/>
+        </w:rPr>
+        <w:t xml:space="preserve"> portfolio under “More...”)</w:t>
+      </w:r>
+    </w:p>
+    <w:p xmlns:wp14="http://schemas.microsoft.com/office/word/2010/wordml" wp14:textId="757C3E49">
+      <w:pPr>
+        <w:pStyle w:val="normal0"/>
+        <w:numPr>
+          <w:ilvl w:val="0"/>
+          <w:numId w:val="3"/>
+        </w:numPr>
+        <w:ind w:hanging="359"/>
+        <w:contextualSpacing/>
+        <w:rPr>
+          <w:rFonts w:ascii="EB Garamond" w:hAnsi="EB Garamond" w:eastAsia="EB Garamond" w:cs="EB Garamond"/>
+        </w:rPr>
+      </w:pPr>
+      <w:r>
+        <w:rPr>
+          <w:rFonts w:ascii="EB Garamond" w:hAnsi="EB Garamond" w:eastAsia="EB Garamond" w:cs="EB Garamond"/>
+        </w:rPr>
+        <w:t>Installing and running web servers and Internet applications (Apache, WAMPserver)</w:t>
+      </w:r>
+    </w:p>
+    <w:p xmlns:wp14="http://schemas.microsoft.com/office/word/2010/wordml" wp14:textId="77777777">
+      <w:pPr>
+        <w:pStyle w:val="normal0"/>
+        <w:numPr>
+          <w:ilvl w:val="0"/>
+          <w:numId w:val="3"/>
+        </w:numPr>
+        <w:ind w:hanging="359"/>
+        <w:contextualSpacing/>
+        <w:rPr>
+          <w:rFonts w:ascii="EB Garamond" w:hAnsi="EB Garamond" w:eastAsia="EB Garamond" w:cs="EB Garamond"/>
+        </w:rPr>
+      </w:pPr>
+      <w:r>
+        <w:rPr>
+          <w:rFonts w:ascii="EB Garamond" w:hAnsi="EB Garamond" w:eastAsia="EB Garamond" w:cs="EB Garamond"/>
+        </w:rPr>
+        <w:t>Computer hardware installation and troubleshooting</w:t>
+      </w:r>
+    </w:p>
+    <w:p xmlns:wp14="http://schemas.microsoft.com/office/word/2010/wordml" wp14:textId="77777777">
+      <w:pPr>
+        <w:pStyle w:val="normal0"/>
+        <w:numPr>
+          <w:ilvl w:val="0"/>
+          <w:numId w:val="3"/>
+        </w:numPr>
+        <w:ind w:hanging="359"/>
+        <w:contextualSpacing/>
+        <w:rPr>
+          <w:rFonts w:ascii="EB Garamond" w:hAnsi="EB Garamond" w:eastAsia="EB Garamond" w:cs="EB Garamond"/>
+        </w:rPr>
+      </w:pPr>
+      <w:r>
+        <w:rPr>
+          <w:rFonts w:ascii="EB Garamond" w:hAnsi="EB Garamond" w:eastAsia="EB Garamond" w:cs="EB Garamond"/>
+        </w:rPr>
+        <w:t>Computer network installation and troubleshooting</w:t>
+      </w:r>
+    </w:p>
+    <w:p>
+      <w:pPr>
+        <w:pStyle w:val="normal0"/>
+        <w:numPr>
+          <w:ilvl w:val="0"/>
+          <w:numId w:val="3"/>
+        </w:numPr>
+        <w:ind w:hanging="359"/>
+        <w:rPr/>
+      </w:pPr>
+      <w:r>
+        <w:rPr>
+          <w:rFonts w:ascii="EB Garamond" w:hAnsi="EB Garamond" w:eastAsia="EB Garamond" w:cs="EB Garamond"/>
+        </w:rPr>
+        <w:t>Social media analysis</w:t>
+      </w:r>
     </w:p>
     <w:p xmlns:wp14="http://schemas.microsoft.com/office/word/2010/wordml" wp14:textId="77777777">
       <w:pPr>
         <w:pStyle w:val="normal0"/>
         <w:ind w:left="180"/>
-        <w:contextualSpacing/>
         <w:rPr>
           <w:rFonts w:ascii="EB Garamond" w:hAnsi="EB Garamond" w:eastAsia="EB Garamond" w:cs="EB Garamond"/>
           <w:b/>
-        </w:rPr>
-      </w:pPr>
-      <w:r>
+          <w:bCs/>
+        </w:rPr>
+      </w:pPr>
+    </w:p>
+    <w:p xmlns:wp14="http://schemas.microsoft.com/office/word/2010/wordml" wp14:textId="77777777">
+      <w:pPr>
+        <w:pStyle w:val="normal0"/>
+        <w:ind w:left="180"/>
         <w:rPr>
           <w:rFonts w:ascii="EB Garamond" w:hAnsi="EB Garamond" w:eastAsia="EB Garamond" w:cs="EB Garamond"/>
           <w:b/>
-        </w:rPr>
-        <w:t>Worker</w:t>
-      </w:r>
+          <w:bCs/>
+        </w:rPr>
+      </w:pPr>
       <w:r>
         <w:rPr>
           <w:rFonts w:ascii="EB Garamond" w:hAnsi="EB Garamond" w:eastAsia="EB Garamond" w:cs="EB Garamond"/>
           <w:b/>
-        </w:rPr>
-        <w:t xml:space="preserve">, </w:t>
-      </w:r>
-      <w:r>
-        <w:rPr>
-          <w:rFonts w:ascii="EB Garamond" w:hAnsi="EB Garamond" w:eastAsia="EB Garamond" w:cs="EB Garamond"/>
-        </w:rPr>
-        <w:t>Amazon Mechanical Turk</w:t>
-      </w:r>
-    </w:p>
-    <w:p xmlns:wp14="http://schemas.microsoft.com/office/word/2010/wordml" wp14:textId="77777777">
+          <w:bCs/>
+        </w:rPr>
+        <w:t>Transcription</w:t>
+      </w:r>
+    </w:p>
+    <w:p xmlns:wp14="http://schemas.microsoft.com/office/word/2010/wordml" wp14:textId="77777777">
+      <w:pPr>
+        <w:pStyle w:val="normal0"/>
+        <w:numPr>
+          <w:ilvl w:val="0"/>
+          <w:numId w:val="1"/>
+        </w:numPr>
+        <w:ind w:hanging="359"/>
+        <w:contextualSpacing/>
+        <w:rPr>
+          <w:rFonts w:ascii="EB Garamond" w:hAnsi="EB Garamond" w:eastAsia="EB Garamond" w:cs="EB Garamond"/>
+        </w:rPr>
+      </w:pPr>
+      <w:r>
+        <w:rPr>
+          <w:rFonts w:ascii="EB Garamond" w:hAnsi="EB Garamond" w:eastAsia="EB Garamond" w:cs="EB Garamond"/>
+        </w:rPr>
+        <w:t>News, Sports, Lecture, Presentation, Conversational transcription</w:t>
+      </w:r>
+    </w:p>
+    <w:p xmlns:wp14="http://schemas.microsoft.com/office/word/2010/wordml" wp14:textId="77777777">
+      <w:pPr>
+        <w:pStyle w:val="normal0"/>
+        <w:numPr>
+          <w:ilvl w:val="0"/>
+          <w:numId w:val="1"/>
+        </w:numPr>
+        <w:ind w:hanging="359"/>
+        <w:contextualSpacing/>
+        <w:rPr>
+          <w:rFonts w:ascii="EB Garamond" w:hAnsi="EB Garamond" w:eastAsia="EB Garamond" w:cs="EB Garamond"/>
+        </w:rPr>
+      </w:pPr>
+      <w:r>
+        <w:rPr>
+          <w:rFonts w:ascii="EB Garamond" w:hAnsi="EB Garamond" w:eastAsia="EB Garamond" w:cs="EB Garamond"/>
+        </w:rPr>
+        <w:t>Understand and implement the use of flags and speaker changes</w:t>
+      </w:r>
+    </w:p>
+    <w:p>
+      <w:pPr>
+        <w:pStyle w:val="normal0"/>
+        <w:ind w:left="361" w:hanging="359"/>
+        <w:rPr>
+          <w:rFonts w:ascii="EB Garamond" w:hAnsi="EB Garamond" w:eastAsia="EB Garamond" w:cs="EB Garamond"/>
+        </w:rPr>
+      </w:pPr>
+    </w:p>
+    <w:p>
       <w:pPr>
         <w:pStyle w:val="normal0"/>
         <w:ind w:left="180"/>
-        <w:contextualSpacing/>
-        <w:rPr>
-          <w:rFonts w:ascii="EB Garamond" w:hAnsi="EB Garamond" w:eastAsia="EB Garamond" w:cs="EB Garamond"/>
-        </w:rPr>
-      </w:pPr>
-      <w:r>
-        <w:rPr>
-          <w:rFonts w:ascii="EB Garamond" w:hAnsi="EB Garamond" w:eastAsia="EB Garamond" w:cs="EB Garamond"/>
-        </w:rPr>
-        <w:t>February 2016-</w:t>
-      </w:r>
-    </w:p>
-    <w:p xmlns:wp14="http://schemas.microsoft.com/office/word/2010/wordml" wp14:textId="77777777">
-      <w:pPr>
-        <w:pStyle w:val="normal0"/>
-        <w:numPr>
-          <w:ilvl w:val="0"/>
-          <w:numId w:val="2"/>
+      </w:pPr>
+      <w:r>
+        <w:rPr>
+          <w:rFonts w:ascii="EB Garamond" w:hAnsi="EB Garamond" w:eastAsia="EB Garamond" w:cs="EB Garamond"/>
+          <w:b w:val="1"/>
+          <w:bCs w:val="1"/>
+        </w:rPr>
+        <w:t>Lab work:</w:t>
+      </w:r>
+    </w:p>
+    <w:p>
+      <w:pPr>
+        <w:pStyle w:val="normal0"/>
+        <w:numPr>
+          <w:ilvl w:val="0"/>
+          <w:numId w:val="1"/>
         </w:numPr>
         <w:ind w:hanging="359"/>
-        <w:contextualSpacing/>
-        <w:rPr>
-          <w:rFonts w:ascii="EB Garamond" w:hAnsi="EB Garamond" w:eastAsia="EB Garamond" w:cs="EB Garamond"/>
-        </w:rPr>
-      </w:pPr>
-      <w:r>
-        <w:rPr>
-          <w:rFonts w:ascii="EB Garamond" w:hAnsi="EB Garamond" w:eastAsia="EB Garamond" w:cs="EB Garamond"/>
-        </w:rPr>
-        <w:t>Perform data categorization tasks</w:t>
-      </w:r>
-    </w:p>
-    <w:p xmlns:wp14="http://schemas.microsoft.com/office/word/2010/wordml" wp14:textId="77777777">
-      <w:pPr>
-        <w:pStyle w:val="normal0"/>
-        <w:numPr>
-          <w:ilvl w:val="0"/>
-          <w:numId w:val="2"/>
+        <w:rPr>
+          <w:rFonts w:ascii="EB Garamond" w:hAnsi="EB Garamond" w:eastAsia="EB Garamond" w:cs="EB Garamond"/>
+        </w:rPr>
+      </w:pPr>
+      <w:r>
+        <w:rPr>
+          <w:rFonts w:ascii="EB Garamond" w:hAnsi="EB Garamond" w:eastAsia="EB Garamond" w:cs="EB Garamond"/>
+        </w:rPr>
+        <w:t>Titration</w:t>
+      </w:r>
+    </w:p>
+    <w:p>
+      <w:pPr>
+        <w:pStyle w:val="normal0"/>
+        <w:numPr>
+          <w:ilvl w:val="0"/>
+          <w:numId w:val="1"/>
         </w:numPr>
         <w:ind w:hanging="359"/>
-        <w:contextualSpacing/>
-        <w:rPr>
-          <w:rFonts w:ascii="EB Garamond" w:hAnsi="EB Garamond" w:eastAsia="EB Garamond" w:cs="EB Garamond"/>
-        </w:rPr>
-      </w:pPr>
-      <w:r>
-        <w:rPr>
-          <w:rFonts w:ascii="EB Garamond" w:hAnsi="EB Garamond" w:eastAsia="EB Garamond" w:cs="EB Garamond"/>
-        </w:rPr>
-        <w:t>Provide input to help train machine learning platforms</w:t>
-      </w:r>
-    </w:p>
-    <w:p xmlns:wp14="http://schemas.microsoft.com/office/word/2010/wordml" wp14:textId="77777777">
-      <w:pPr>
-        <w:pStyle w:val="normal0"/>
-        <w:numPr>
-          <w:ilvl w:val="0"/>
-          <w:numId w:val="2"/>
+        <w:rPr>
+          <w:rFonts w:ascii="EB Garamond" w:hAnsi="EB Garamond" w:eastAsia="EB Garamond" w:cs="EB Garamond"/>
+        </w:rPr>
+      </w:pPr>
+      <w:r>
+        <w:rPr>
+          <w:rFonts w:ascii="EB Garamond" w:hAnsi="EB Garamond" w:eastAsia="EB Garamond" w:cs="EB Garamond"/>
+        </w:rPr>
+        <w:t>Agar dish culture preparation and incubation</w:t>
+      </w:r>
+    </w:p>
+    <w:p>
+      <w:pPr>
+        <w:pStyle w:val="normal0"/>
+        <w:numPr>
+          <w:ilvl w:val="0"/>
+          <w:numId w:val="1"/>
+        </w:numPr>
+        <w:rPr>
+          <w:rFonts w:ascii="EB Garamond" w:hAnsi="EB Garamond" w:eastAsia="EB Garamond" w:cs="EB Garamond"/>
+        </w:rPr>
+      </w:pPr>
+      <w:r>
+        <w:rPr>
+          <w:rFonts w:ascii="EB Garamond" w:hAnsi="EB Garamond" w:eastAsia="EB Garamond" w:cs="EB Garamond"/>
+        </w:rPr>
+        <w:t>Centrifugation and filtration of reagent chemicals and enzymes</w:t>
+      </w:r>
+    </w:p>
+    <w:p>
+      <w:pPr>
+        <w:pStyle w:val="normal0"/>
+        <w:numPr>
+          <w:ilvl w:val="0"/>
+          <w:numId w:val="1"/>
         </w:numPr>
         <w:ind w:hanging="359"/>
-        <w:contextualSpacing/>
-        <w:rPr>
-          <w:rFonts w:ascii="EB Garamond" w:hAnsi="EB Garamond" w:eastAsia="EB Garamond" w:cs="EB Garamond"/>
-        </w:rPr>
-      </w:pPr>
-      <w:r>
-        <w:rPr>
-          <w:rFonts w:ascii="EB Garamond" w:hAnsi="EB Garamond" w:eastAsia="EB Garamond" w:cs="EB Garamond"/>
-        </w:rPr>
-        <w:t>Perform video and audio transcription tasks</w:t>
-      </w:r>
-    </w:p>
-    <w:p xmlns:wp14="http://schemas.microsoft.com/office/word/2010/wordml" wp14:textId="77777777">
-      <w:pPr>
-        <w:pStyle w:val="normal0"/>
-        <w:numPr>
-          <w:ilvl w:val="0"/>
-          <w:numId w:val="2"/>
+        <w:rPr>
+          <w:rFonts w:ascii="EB Garamond" w:hAnsi="EB Garamond" w:eastAsia="EB Garamond" w:cs="EB Garamond"/>
+        </w:rPr>
+      </w:pPr>
+      <w:r>
+        <w:rPr>
+          <w:rFonts w:ascii="EB Garamond" w:hAnsi="EB Garamond" w:eastAsia="EB Garamond" w:cs="EB Garamond"/>
+        </w:rPr>
+        <w:t>Familiarity with chemical and biological lab procedures and safety precautions</w:t>
+      </w:r>
+    </w:p>
+    <w:p>
+      <w:pPr>
+        <w:pStyle w:val="normal0"/>
+        <w:numPr>
+          <w:ilvl w:val="0"/>
+          <w:numId w:val="1"/>
         </w:numPr>
         <w:ind w:hanging="359"/>
-        <w:contextualSpacing/>
-        <w:rPr>
-          <w:rFonts w:ascii="EB Garamond" w:hAnsi="EB Garamond" w:eastAsia="EB Garamond" w:cs="EB Garamond"/>
-        </w:rPr>
-      </w:pPr>
-      <w:r>
-        <w:rPr>
-          <w:rFonts w:ascii="EB Garamond" w:hAnsi="EB Garamond" w:eastAsia="EB Garamond" w:cs="EB Garamond"/>
-        </w:rPr>
-        <w:t>Participate in paid experiments and pilot experiments for academic, government and corporate institutions</w:t>
-      </w:r>
-    </w:p>
-    <w:p xmlns:wp14="http://schemas.microsoft.com/office/word/2010/wordml" wp14:textId="77777777">
-      <w:pPr>
-        <w:pStyle w:val="normal0"/>
-        <w:spacing w:line="360" w:lineRule="auto"/>
-      </w:pPr>
-      <w:r>
-        <w:rPr>
-          <w:rFonts w:ascii="EB Garamond" w:hAnsi="EB Garamond" w:eastAsia="EB Garamond" w:cs="EB Garamond"/>
-          <w:b/>
-          <w:bCs/>
-        </w:rPr>
-        <w:lastRenderedPageBreak/>
-        <w:t>EXPERIENCE</w:t>
-      </w:r>
-      <w:r>
-        <w:rPr>
-          <w:rFonts w:ascii="EB Garamond" w:hAnsi="EB Garamond" w:eastAsia="EB Garamond" w:cs="EB Garamond"/>
-          <w:b/>
-          <w:bCs/>
-        </w:rPr>
-        <w:t>, continued</w:t>
-      </w:r>
-    </w:p>
-    <w:p xmlns:wp14="http://schemas.microsoft.com/office/word/2010/wordml" wp14:textId="77777777">
-      <w:pPr>
-        <w:pStyle w:val="normal0"/>
-        <w:ind w:left="180"/>
-        <w:contextualSpacing/>
-        <w:rPr>
-          <w:rFonts w:ascii="EB Garamond" w:hAnsi="EB Garamond" w:eastAsia="EB Garamond" w:cs="EB Garamond"/>
-          <w:b/>
-        </w:rPr>
-      </w:pPr>
-      <w:proofErr w:type="spellStart"/>
-      <w:r>
-        <w:rPr>
-          <w:rFonts w:ascii="EB Garamond" w:hAnsi="EB Garamond" w:eastAsia="EB Garamond" w:cs="EB Garamond"/>
-          <w:b/>
-        </w:rPr>
-        <w:t>Crowdsurf</w:t>
-      </w:r>
-      <w:proofErr w:type="spellEnd"/>
-      <w:r>
-        <w:rPr>
-          <w:rFonts w:ascii="EB Garamond" w:hAnsi="EB Garamond" w:eastAsia="EB Garamond" w:cs="EB Garamond"/>
-          <w:b/>
-        </w:rPr>
-        <w:t xml:space="preserve"> Support Transcriptionist</w:t>
-      </w:r>
-      <w:r>
-        <w:rPr>
-          <w:rFonts w:ascii="EB Garamond" w:hAnsi="EB Garamond" w:eastAsia="EB Garamond" w:cs="EB Garamond"/>
-          <w:b/>
-        </w:rPr>
-        <w:t xml:space="preserve">, </w:t>
-      </w:r>
-      <w:proofErr w:type="spellStart"/>
-      <w:r>
-        <w:rPr>
-          <w:rFonts w:ascii="EB Garamond" w:hAnsi="EB Garamond" w:eastAsia="EB Garamond" w:cs="EB Garamond"/>
-        </w:rPr>
-        <w:t>Crowdsurf</w:t>
-      </w:r>
-      <w:proofErr w:type="spellEnd"/>
-      <w:r>
-        <w:rPr>
-          <w:rFonts w:ascii="EB Garamond" w:hAnsi="EB Garamond" w:eastAsia="EB Garamond" w:cs="EB Garamond"/>
-        </w:rPr>
-        <w:t xml:space="preserve"> Support</w:t>
-      </w:r>
-    </w:p>
-    <w:p xmlns:wp14="http://schemas.microsoft.com/office/word/2010/wordml" wp14:textId="77777777">
-      <w:pPr>
-        <w:pStyle w:val="normal0"/>
-        <w:ind w:left="180"/>
-        <w:contextualSpacing/>
-        <w:rPr>
-          <w:rFonts w:ascii="EB Garamond" w:hAnsi="EB Garamond" w:eastAsia="EB Garamond" w:cs="EB Garamond"/>
-        </w:rPr>
-      </w:pPr>
-      <w:r>
-        <w:rPr>
-          <w:rFonts w:ascii="EB Garamond" w:hAnsi="EB Garamond" w:eastAsia="EB Garamond" w:cs="EB Garamond"/>
-        </w:rPr>
-        <w:t>July 2016-</w:t>
-      </w:r>
-    </w:p>
-    <w:p xmlns:wp14="http://schemas.microsoft.com/office/word/2010/wordml" wp14:textId="77777777">
-      <w:pPr>
-        <w:pStyle w:val="normal0"/>
-        <w:numPr>
-          <w:ilvl w:val="0"/>
-          <w:numId w:val="2"/>
-        </w:numPr>
-        <w:ind w:hanging="359"/>
-        <w:contextualSpacing/>
-        <w:rPr>
-          <w:rFonts w:ascii="EB Garamond" w:hAnsi="EB Garamond" w:eastAsia="EB Garamond" w:cs="EB Garamond"/>
-        </w:rPr>
-      </w:pPr>
-      <w:r>
-        <w:rPr>
-          <w:rFonts w:ascii="EB Garamond" w:hAnsi="EB Garamond" w:eastAsia="EB Garamond" w:cs="EB Garamond"/>
-        </w:rPr>
-        <w:t>Perform audio and video transcription tasks for hard of hearing people</w:t>
-      </w:r>
-    </w:p>
-    <w:p xmlns:wp14="http://schemas.microsoft.com/office/word/2010/wordml" wp14:textId="77777777">
-      <w:pPr>
-        <w:pStyle w:val="normal0"/>
-        <w:numPr>
-          <w:ilvl w:val="0"/>
-          <w:numId w:val="2"/>
-        </w:numPr>
-        <w:ind w:hanging="359"/>
-        <w:contextualSpacing/>
-        <w:rPr>
-          <w:rFonts w:ascii="EB Garamond" w:hAnsi="EB Garamond" w:eastAsia="EB Garamond" w:cs="EB Garamond"/>
-        </w:rPr>
-      </w:pPr>
-      <w:r>
-        <w:rPr>
-          <w:rFonts w:ascii="EB Garamond" w:hAnsi="EB Garamond" w:eastAsia="EB Garamond" w:cs="EB Garamond"/>
-        </w:rPr>
-        <w:t>Correct audio and video transcripts produced by other workers</w:t>
-      </w:r>
-    </w:p>
-    <w:p xmlns:wp14="http://schemas.microsoft.com/office/word/2010/wordml" wp14:textId="77777777">
-      <w:pPr>
-        <w:pStyle w:val="normal0"/>
-        <w:contextualSpacing/>
-        <w:rPr>
-          <w:rFonts w:ascii="EB Garamond" w:hAnsi="EB Garamond" w:eastAsia="EB Garamond" w:cs="EB Garamond"/>
-        </w:rPr>
-      </w:pPr>
-    </w:p>
-    <w:p xmlns:wp14="http://schemas.microsoft.com/office/word/2010/wordml" wp14:textId="77777777">
-      <w:pPr>
-        <w:pStyle w:val="normal0"/>
-        <w:ind w:firstLine="180"/>
-        <w:contextualSpacing/>
-        <w:rPr>
-          <w:rFonts w:ascii="EB Garamond" w:hAnsi="EB Garamond" w:eastAsia="EB Garamond" w:cs="EB Garamond"/>
-        </w:rPr>
-      </w:pPr>
-      <w:r>
-        <w:rPr>
-          <w:rFonts w:ascii="EB Garamond" w:hAnsi="EB Garamond" w:eastAsia="EB Garamond" w:cs="EB Garamond"/>
-          <w:b/>
-        </w:rPr>
-        <w:t>User Experience Analyst</w:t>
-      </w:r>
-      <w:r>
-        <w:rPr>
-          <w:rFonts w:ascii="EB Garamond" w:hAnsi="EB Garamond" w:eastAsia="EB Garamond" w:cs="EB Garamond"/>
-        </w:rPr>
-        <w:t xml:space="preserve">, </w:t>
-      </w:r>
-      <w:proofErr w:type="spellStart"/>
-      <w:r>
-        <w:rPr>
-          <w:rFonts w:ascii="EB Garamond" w:hAnsi="EB Garamond" w:eastAsia="EB Garamond" w:cs="EB Garamond"/>
-        </w:rPr>
-        <w:t>UserTesting</w:t>
-      </w:r>
-      <w:proofErr w:type="spellEnd"/>
-    </w:p>
-    <w:p xmlns:wp14="http://schemas.microsoft.com/office/word/2010/wordml" wp14:textId="77777777">
-      <w:pPr>
-        <w:pStyle w:val="normal0"/>
-        <w:ind w:firstLine="180"/>
-        <w:contextualSpacing/>
-        <w:rPr>
-          <w:rFonts w:ascii="EB Garamond" w:hAnsi="EB Garamond" w:eastAsia="EB Garamond" w:cs="EB Garamond"/>
-        </w:rPr>
-      </w:pPr>
-      <w:r>
-        <w:rPr>
-          <w:rFonts w:ascii="EB Garamond" w:hAnsi="EB Garamond" w:eastAsia="EB Garamond" w:cs="EB Garamond"/>
-        </w:rPr>
-        <w:t>November 2016-</w:t>
-      </w:r>
-    </w:p>
-    <w:p xmlns:wp14="http://schemas.microsoft.com/office/word/2010/wordml" wp14:textId="77777777">
-      <w:pPr>
-        <w:pStyle w:val="normal0"/>
-        <w:numPr>
-          <w:ilvl w:val="0"/>
-          <w:numId w:val="2"/>
-        </w:numPr>
-        <w:ind w:hanging="359"/>
-        <w:contextualSpacing/>
-        <w:rPr>
-          <w:rFonts w:ascii="EB Garamond" w:hAnsi="EB Garamond" w:eastAsia="EB Garamond" w:cs="EB Garamond"/>
-        </w:rPr>
-      </w:pPr>
-      <w:r>
-        <w:rPr>
-          <w:rFonts w:ascii="EB Garamond" w:hAnsi="EB Garamond" w:eastAsia="EB Garamond" w:cs="EB Garamond"/>
-        </w:rPr>
-        <w:t>Analyze websites and apps for User Experience problems</w:t>
-      </w:r>
-    </w:p>
-    <w:p xmlns:wp14="http://schemas.microsoft.com/office/word/2010/wordml" wp14:textId="77777777">
-      <w:pPr>
-        <w:pStyle w:val="normal0"/>
-        <w:numPr>
-          <w:ilvl w:val="0"/>
-          <w:numId w:val="2"/>
-        </w:numPr>
-        <w:ind w:hanging="359"/>
-        <w:contextualSpacing/>
-        <w:rPr>
-          <w:rFonts w:ascii="EB Garamond" w:hAnsi="EB Garamond" w:eastAsia="EB Garamond" w:cs="EB Garamond"/>
-        </w:rPr>
-      </w:pPr>
-      <w:r>
-        <w:rPr>
-          <w:rFonts w:ascii="EB Garamond" w:hAnsi="EB Garamond" w:eastAsia="EB Garamond" w:cs="EB Garamond"/>
-        </w:rPr>
-        <w:t>Provide advice to web site operators and app developers about where their apps could be improved</w:t>
-      </w:r>
-    </w:p>
-    <w:p xmlns:wp14="http://schemas.microsoft.com/office/word/2010/wordml" wp14:textId="77777777">
-      <w:pPr>
-        <w:pStyle w:val="normal0"/>
-        <w:numPr>
-          <w:ilvl w:val="0"/>
-          <w:numId w:val="2"/>
-        </w:numPr>
-        <w:ind w:hanging="359"/>
-        <w:contextualSpacing/>
-        <w:rPr>
-          <w:rFonts w:ascii="EB Garamond" w:hAnsi="EB Garamond" w:eastAsia="EB Garamond" w:cs="EB Garamond"/>
-        </w:rPr>
-      </w:pPr>
-      <w:r>
-        <w:rPr>
-          <w:rFonts w:ascii="EB Garamond" w:hAnsi="EB Garamond" w:eastAsia="EB Garamond" w:cs="EB Garamond"/>
-        </w:rPr>
-        <w:t>Test websites and apps for bugs and usability problems</w:t>
-      </w:r>
-    </w:p>
-    <w:p xmlns:wp14="http://schemas.microsoft.com/office/word/2010/wordml" wp14:textId="77777777">
-      <w:pPr>
-        <w:pStyle w:val="normal0"/>
-        <w:contextualSpacing/>
-        <w:rPr>
-          <w:rFonts w:ascii="EB Garamond" w:hAnsi="EB Garamond" w:eastAsia="EB Garamond" w:cs="EB Garamond"/>
-        </w:rPr>
-      </w:pPr>
-    </w:p>
-    <w:p xmlns:wp14="http://schemas.microsoft.com/office/word/2010/wordml" wp14:textId="77777777">
-      <w:pPr>
-        <w:pStyle w:val="normal0"/>
-        <w:ind w:firstLine="180"/>
-        <w:contextualSpacing/>
-        <w:rPr>
-          <w:rFonts w:ascii="EB Garamond" w:hAnsi="EB Garamond" w:eastAsia="EB Garamond" w:cs="EB Garamond"/>
-        </w:rPr>
-      </w:pPr>
-      <w:r>
-        <w:rPr>
-          <w:rFonts w:ascii="EB Garamond" w:hAnsi="EB Garamond" w:eastAsia="EB Garamond" w:cs="EB Garamond"/>
-          <w:b/>
-        </w:rPr>
-        <w:t>User Experience Analyst</w:t>
-      </w:r>
-      <w:r>
-        <w:rPr>
-          <w:rFonts w:ascii="EB Garamond" w:hAnsi="EB Garamond" w:eastAsia="EB Garamond" w:cs="EB Garamond"/>
-          <w:b/>
-        </w:rPr>
-        <w:t xml:space="preserve"> ‘Bird’</w:t>
-      </w:r>
-      <w:r>
-        <w:rPr>
-          <w:rFonts w:ascii="EB Garamond" w:hAnsi="EB Garamond" w:eastAsia="EB Garamond" w:cs="EB Garamond"/>
-        </w:rPr>
-        <w:t xml:space="preserve">, </w:t>
-      </w:r>
-      <w:proofErr w:type="spellStart"/>
-      <w:r>
-        <w:rPr>
-          <w:rFonts w:ascii="EB Garamond" w:hAnsi="EB Garamond" w:eastAsia="EB Garamond" w:cs="EB Garamond"/>
-        </w:rPr>
-        <w:t>TestBirds</w:t>
-      </w:r>
-      <w:proofErr w:type="spellEnd"/>
-    </w:p>
-    <w:p xmlns:wp14="http://schemas.microsoft.com/office/word/2010/wordml" wp14:textId="77777777">
-      <w:pPr>
-        <w:pStyle w:val="normal0"/>
-        <w:ind w:firstLine="180"/>
-        <w:contextualSpacing/>
-        <w:rPr>
-          <w:rFonts w:ascii="EB Garamond" w:hAnsi="EB Garamond" w:eastAsia="EB Garamond" w:cs="EB Garamond"/>
-        </w:rPr>
-      </w:pPr>
-      <w:r>
-        <w:rPr>
-          <w:rFonts w:ascii="EB Garamond" w:hAnsi="EB Garamond" w:eastAsia="EB Garamond" w:cs="EB Garamond"/>
-        </w:rPr>
-        <w:t>November 2016-</w:t>
-      </w:r>
-    </w:p>
-    <w:p xmlns:wp14="http://schemas.microsoft.com/office/word/2010/wordml" wp14:textId="77777777">
-      <w:pPr>
-        <w:pStyle w:val="normal0"/>
-        <w:numPr>
-          <w:ilvl w:val="0"/>
-          <w:numId w:val="2"/>
-        </w:numPr>
-        <w:ind w:hanging="359"/>
-        <w:contextualSpacing/>
-        <w:rPr>
-          <w:rFonts w:ascii="EB Garamond" w:hAnsi="EB Garamond" w:eastAsia="EB Garamond" w:cs="EB Garamond"/>
-        </w:rPr>
-      </w:pPr>
-      <w:r>
-        <w:rPr>
-          <w:rFonts w:ascii="EB Garamond" w:hAnsi="EB Garamond" w:eastAsia="EB Garamond" w:cs="EB Garamond"/>
-        </w:rPr>
-        <w:t>Perform detailed usage tests of websites and apps</w:t>
-      </w:r>
-    </w:p>
-    <w:p xmlns:wp14="http://schemas.microsoft.com/office/word/2010/wordml" wp14:textId="77777777">
-      <w:pPr>
-        <w:pStyle w:val="normal0"/>
-        <w:numPr>
-          <w:ilvl w:val="0"/>
-          <w:numId w:val="2"/>
-        </w:numPr>
-        <w:ind w:hanging="359"/>
-        <w:contextualSpacing/>
-        <w:rPr>
-          <w:rFonts w:ascii="EB Garamond" w:hAnsi="EB Garamond" w:eastAsia="EB Garamond" w:cs="EB Garamond"/>
-        </w:rPr>
-      </w:pPr>
-      <w:r>
-        <w:rPr>
-          <w:rFonts w:ascii="EB Garamond" w:hAnsi="EB Garamond" w:eastAsia="EB Garamond" w:cs="EB Garamond"/>
-        </w:rPr>
-        <w:t>Write reports outlining steps taken, areas tested</w:t>
-      </w:r>
-    </w:p>
-    <w:p xmlns:wp14="http://schemas.microsoft.com/office/word/2010/wordml" wp14:textId="77777777">
-      <w:pPr>
-        <w:pStyle w:val="normal0"/>
-        <w:numPr>
-          <w:ilvl w:val="0"/>
-          <w:numId w:val="2"/>
-        </w:numPr>
-        <w:ind w:hanging="359"/>
-        <w:contextualSpacing/>
-        <w:rPr>
-          <w:rFonts w:ascii="EB Garamond" w:hAnsi="EB Garamond" w:eastAsia="EB Garamond" w:cs="EB Garamond"/>
-        </w:rPr>
-      </w:pPr>
-      <w:r>
-        <w:rPr>
-          <w:rFonts w:ascii="EB Garamond" w:hAnsi="EB Garamond" w:eastAsia="EB Garamond" w:cs="EB Garamond"/>
-        </w:rPr>
-        <w:t>Write up bug reports for bugs encountered</w:t>
-      </w:r>
-    </w:p>
-    <w:p xmlns:wp14="http://schemas.microsoft.com/office/word/2010/wordml" wp14:textId="77777777">
-      <w:pPr>
-        <w:pStyle w:val="normal0"/>
-        <w:numPr>
-          <w:ilvl w:val="0"/>
-          <w:numId w:val="2"/>
-        </w:numPr>
-        <w:ind w:hanging="359"/>
-        <w:contextualSpacing/>
-        <w:rPr>
-          <w:rFonts w:ascii="EB Garamond" w:hAnsi="EB Garamond" w:eastAsia="EB Garamond" w:cs="EB Garamond"/>
-        </w:rPr>
-      </w:pPr>
-      <w:r>
-        <w:rPr>
-          <w:rFonts w:ascii="EB Garamond" w:hAnsi="EB Garamond" w:eastAsia="EB Garamond" w:cs="EB Garamond"/>
-        </w:rPr>
-        <w:t>Competitive, deadline-driven environment</w:t>
-      </w:r>
-    </w:p>
-    <w:p xmlns:wp14="http://schemas.microsoft.com/office/word/2010/wordml" wp14:textId="77777777">
-      <w:pPr>
-        <w:pStyle w:val="normal0"/>
-        <w:contextualSpacing/>
-        <w:rPr>
-          <w:rFonts w:ascii="EB Garamond" w:hAnsi="EB Garamond" w:eastAsia="EB Garamond" w:cs="EB Garamond"/>
-        </w:rPr>
-      </w:pPr>
-    </w:p>
-    <w:p xmlns:wp14="http://schemas.microsoft.com/office/word/2010/wordml" wp14:textId="77777777">
-      <w:pPr>
-        <w:pStyle w:val="normal0"/>
-        <w:spacing w:line="360" w:lineRule="auto"/>
-      </w:pPr>
-    </w:p>
-    <w:p xmlns:wp14="http://schemas.microsoft.com/office/word/2010/wordml" wp14:textId="77777777">
-      <w:pPr>
-        <w:pStyle w:val="normal0"/>
-        <w:spacing w:line="360" w:lineRule="auto"/>
-      </w:pPr>
-      <w:r>
-        <w:rPr>
-          <w:rFonts w:ascii="EB Garamond" w:hAnsi="EB Garamond" w:eastAsia="EB Garamond" w:cs="EB Garamond"/>
-          <w:b/>
-          <w:bCs/>
-        </w:rPr>
-        <w:t>LEADERSHIP</w:t>
-      </w:r>
-    </w:p>
-    <w:p xmlns:wp14="http://schemas.microsoft.com/office/word/2010/wordml" wp14:textId="77777777">
-      <w:pPr>
-        <w:pStyle w:val="normal0"/>
-        <w:ind w:left="180"/>
-      </w:pPr>
-      <w:r>
-        <w:rPr>
-          <w:rFonts w:ascii="EB Garamond" w:hAnsi="EB Garamond" w:eastAsia="EB Garamond" w:cs="EB Garamond"/>
-          <w:b/>
-          <w:bCs/>
-        </w:rPr>
-        <w:t>Boy Scouts</w:t>
-      </w:r>
-      <w:r>
-        <w:rPr>
-          <w:rFonts w:ascii="EB Garamond" w:hAnsi="EB Garamond" w:eastAsia="EB Garamond" w:cs="EB Garamond"/>
-        </w:rPr>
-        <w:t>, Patrol Leader, 1998-2001. Lead group of Boy Scouts.</w:t>
-      </w:r>
-    </w:p>
-    <w:p xmlns:wp14="http://schemas.microsoft.com/office/word/2010/wordml" wp14:textId="77777777">
-      <w:pPr>
-        <w:pStyle w:val="normal0"/>
-        <w:numPr>
-          <w:ilvl w:val="0"/>
-          <w:numId w:val="4"/>
-        </w:numPr>
-        <w:ind w:hanging="359"/>
-        <w:contextualSpacing/>
-        <w:rPr>
-          <w:rFonts w:ascii="EB Garamond" w:hAnsi="EB Garamond" w:eastAsia="EB Garamond" w:cs="EB Garamond"/>
-        </w:rPr>
-      </w:pPr>
-      <w:r>
-        <w:rPr>
-          <w:rFonts w:ascii="EB Garamond" w:hAnsi="EB Garamond" w:eastAsia="EB Garamond" w:cs="EB Garamond"/>
-        </w:rPr>
-        <w:t>Supervised and lead a group of Boy Scouts in both local and wilderness activities</w:t>
-      </w:r>
-    </w:p>
-    <w:p xmlns:wp14="http://schemas.microsoft.com/office/word/2010/wordml" wp14:textId="77777777">
-      <w:pPr>
-        <w:pStyle w:val="normal0"/>
-        <w:numPr>
-          <w:ilvl w:val="0"/>
-          <w:numId w:val="4"/>
-        </w:numPr>
-        <w:ind w:hanging="359"/>
-        <w:contextualSpacing/>
-        <w:rPr>
-          <w:rFonts w:ascii="EB Garamond" w:hAnsi="EB Garamond" w:eastAsia="EB Garamond" w:cs="EB Garamond"/>
-        </w:rPr>
-      </w:pPr>
-      <w:r>
-        <w:rPr>
-          <w:rFonts w:ascii="EB Garamond" w:hAnsi="EB Garamond" w:eastAsia="EB Garamond" w:cs="EB Garamond"/>
-        </w:rPr>
-        <w:t>Learned wilderness survival skills, as well as CPR and first aid skills</w:t>
-      </w:r>
-    </w:p>
-    <w:p xmlns:wp14="http://schemas.microsoft.com/office/word/2010/wordml" wp14:textId="77777777">
-      <w:pPr>
-        <w:pStyle w:val="normal0"/>
-      </w:pPr>
-    </w:p>
-    <w:p xmlns:wp14="http://schemas.microsoft.com/office/word/2010/wordml" wp14:textId="77777777">
-      <w:pPr>
-        <w:pStyle w:val="normal0"/>
-        <w:spacing w:line="360" w:lineRule="auto"/>
-      </w:pPr>
-    </w:p>
-    <w:p xmlns:wp14="http://schemas.microsoft.com/office/word/2010/wordml" wp14:textId="77777777">
-      <w:pPr>
-        <w:pStyle w:val="normal0"/>
-        <w:spacing w:line="360" w:lineRule="auto"/>
-      </w:pPr>
-      <w:r>
-        <w:rPr>
-          <w:rFonts w:ascii="EB Garamond" w:hAnsi="EB Garamond" w:eastAsia="EB Garamond" w:cs="EB Garamond"/>
-          <w:b/>
-          <w:bCs/>
-        </w:rPr>
-        <w:t>SKILLS</w:t>
-      </w:r>
-    </w:p>
-    <w:p xmlns:wp14="http://schemas.microsoft.com/office/word/2010/wordml" wp14:textId="77777777">
-      <w:pPr>
-        <w:pStyle w:val="normal0"/>
-        <w:ind w:left="180"/>
-      </w:pPr>
-      <w:r>
-        <w:rPr>
-          <w:rFonts w:ascii="EB Garamond" w:hAnsi="EB Garamond" w:eastAsia="EB Garamond" w:cs="EB Garamond"/>
-          <w:b/>
-          <w:bCs/>
-        </w:rPr>
-        <w:t>Computers:</w:t>
-      </w:r>
-    </w:p>
-    <w:p xmlns:wp14="http://schemas.microsoft.com/office/word/2010/wordml" wp14:textId="77777777">
-      <w:pPr>
-        <w:pStyle w:val="normal0"/>
-        <w:numPr>
-          <w:ilvl w:val="0"/>
-          <w:numId w:val="3"/>
-        </w:numPr>
-        <w:ind w:hanging="359"/>
-        <w:contextualSpacing/>
-        <w:rPr>
-          <w:rFonts w:ascii="EB Garamond" w:hAnsi="EB Garamond" w:eastAsia="EB Garamond" w:cs="EB Garamond"/>
-        </w:rPr>
-      </w:pPr>
-      <w:r>
-        <w:rPr>
-          <w:rFonts w:ascii="EB Garamond" w:hAnsi="EB Garamond" w:eastAsia="EB Garamond" w:cs="EB Garamond"/>
-        </w:rPr>
-        <w:t>Microsoft Office, including Word, Excel, PowerPoint, Access, and ability to write and run simple macros.</w:t>
-      </w:r>
-    </w:p>
-    <w:p xmlns:wp14="http://schemas.microsoft.com/office/word/2010/wordml" wp14:textId="77777777">
-      <w:pPr>
-        <w:pStyle w:val="normal0"/>
-        <w:numPr>
-          <w:ilvl w:val="0"/>
-          <w:numId w:val="3"/>
-        </w:numPr>
-        <w:ind w:hanging="359"/>
-        <w:contextualSpacing/>
-        <w:rPr>
-          <w:rFonts w:ascii="EB Garamond" w:hAnsi="EB Garamond" w:eastAsia="EB Garamond" w:cs="EB Garamond"/>
-        </w:rPr>
-      </w:pPr>
-      <w:r>
-        <w:rPr>
-          <w:rFonts w:ascii="EB Garamond" w:hAnsi="EB Garamond" w:eastAsia="EB Garamond" w:cs="EB Garamond"/>
-        </w:rPr>
-        <w:t xml:space="preserve">Basic HTML, </w:t>
-      </w:r>
-      <w:r>
-        <w:rPr>
-          <w:rFonts w:ascii="EB Garamond" w:hAnsi="EB Garamond" w:eastAsia="EB Garamond" w:cs="EB Garamond"/>
-        </w:rPr>
-        <w:t xml:space="preserve">HTML5, </w:t>
-      </w:r>
-      <w:r>
-        <w:rPr>
-          <w:rFonts w:ascii="EB Garamond" w:hAnsi="EB Garamond" w:eastAsia="EB Garamond" w:cs="EB Garamond"/>
-        </w:rPr>
-        <w:t xml:space="preserve">CSS, JavaScript, </w:t>
-      </w:r>
-      <w:proofErr w:type="spellStart"/>
-      <w:r>
-        <w:rPr>
-          <w:rFonts w:ascii="EB Garamond" w:hAnsi="EB Garamond" w:eastAsia="EB Garamond" w:cs="EB Garamond"/>
-        </w:rPr>
-        <w:t>JQuery</w:t>
-      </w:r>
-      <w:proofErr w:type="spellEnd"/>
-      <w:r>
-        <w:rPr>
-          <w:rFonts w:ascii="EB Garamond" w:hAnsi="EB Garamond" w:eastAsia="EB Garamond" w:cs="EB Garamond"/>
-        </w:rPr>
-        <w:t xml:space="preserve">, </w:t>
-      </w:r>
-      <w:r>
-        <w:rPr>
-          <w:rFonts w:ascii="EB Garamond" w:hAnsi="EB Garamond" w:eastAsia="EB Garamond" w:cs="EB Garamond"/>
-        </w:rPr>
-        <w:t>PHP and related languages for Internet applications</w:t>
-      </w:r>
-    </w:p>
-    <w:p xmlns:wp14="http://schemas.microsoft.com/office/word/2010/wordml" wp14:textId="77777777">
-      <w:pPr>
-        <w:pStyle w:val="normal0"/>
-        <w:numPr>
-          <w:ilvl w:val="0"/>
-          <w:numId w:val="3"/>
-        </w:numPr>
-        <w:ind w:hanging="359"/>
-        <w:contextualSpacing/>
-        <w:rPr>
-          <w:rFonts w:ascii="EB Garamond" w:hAnsi="EB Garamond" w:eastAsia="EB Garamond" w:cs="EB Garamond"/>
-        </w:rPr>
-      </w:pPr>
-      <w:r>
-        <w:rPr>
-          <w:rFonts w:ascii="EB Garamond" w:hAnsi="EB Garamond" w:eastAsia="EB Garamond" w:cs="EB Garamond"/>
-        </w:rPr>
-        <w:t>Installing and running web servers and Internet applications</w:t>
-      </w:r>
-    </w:p>
-    <w:p xmlns:wp14="http://schemas.microsoft.com/office/word/2010/wordml" wp14:textId="77777777">
-      <w:pPr>
-        <w:pStyle w:val="normal0"/>
-        <w:numPr>
-          <w:ilvl w:val="0"/>
-          <w:numId w:val="3"/>
-        </w:numPr>
-        <w:ind w:hanging="359"/>
-        <w:contextualSpacing/>
-        <w:rPr>
-          <w:rFonts w:ascii="EB Garamond" w:hAnsi="EB Garamond" w:eastAsia="EB Garamond" w:cs="EB Garamond"/>
-        </w:rPr>
-      </w:pPr>
-      <w:r>
-        <w:rPr>
-          <w:rFonts w:ascii="EB Garamond" w:hAnsi="EB Garamond" w:eastAsia="EB Garamond" w:cs="EB Garamond"/>
-        </w:rPr>
-        <w:t>Computer hardware installation and troubleshooting</w:t>
-      </w:r>
-    </w:p>
-    <w:p xmlns:wp14="http://schemas.microsoft.com/office/word/2010/wordml" wp14:textId="77777777">
-      <w:pPr>
-        <w:pStyle w:val="normal0"/>
-        <w:numPr>
-          <w:ilvl w:val="0"/>
-          <w:numId w:val="3"/>
-        </w:numPr>
-        <w:ind w:hanging="359"/>
-        <w:contextualSpacing/>
-        <w:rPr>
-          <w:rFonts w:ascii="EB Garamond" w:hAnsi="EB Garamond" w:eastAsia="EB Garamond" w:cs="EB Garamond"/>
-        </w:rPr>
-      </w:pPr>
-      <w:r>
-        <w:rPr>
-          <w:rFonts w:ascii="EB Garamond" w:hAnsi="EB Garamond" w:eastAsia="EB Garamond" w:cs="EB Garamond"/>
-        </w:rPr>
-        <w:t>Computer network installation and troubleshooting</w:t>
-      </w:r>
-    </w:p>
-    <w:p xmlns:wp14="http://schemas.microsoft.com/office/word/2010/wordml" wp14:textId="77777777">
-      <w:pPr>
-        <w:pStyle w:val="normal0"/>
-        <w:ind w:left="180"/>
-        <w:rPr>
-          <w:rFonts w:ascii="EB Garamond" w:hAnsi="EB Garamond" w:eastAsia="EB Garamond" w:cs="EB Garamond"/>
-          <w:b/>
-          <w:bCs/>
-        </w:rPr>
-      </w:pPr>
-    </w:p>
-    <w:p xmlns:wp14="http://schemas.microsoft.com/office/word/2010/wordml" wp14:textId="77777777">
-      <w:pPr>
-        <w:pStyle w:val="normal0"/>
-        <w:ind w:left="180"/>
-        <w:rPr>
-          <w:rFonts w:ascii="EB Garamond" w:hAnsi="EB Garamond" w:eastAsia="EB Garamond" w:cs="EB Garamond"/>
-          <w:b/>
-          <w:bCs/>
-        </w:rPr>
-      </w:pPr>
-      <w:r>
-        <w:rPr>
-          <w:rFonts w:ascii="EB Garamond" w:hAnsi="EB Garamond" w:eastAsia="EB Garamond" w:cs="EB Garamond"/>
-          <w:b/>
-          <w:bCs/>
+        <w:rPr>
+          <w:rFonts w:ascii="EB Garamond" w:hAnsi="EB Garamond" w:eastAsia="EB Garamond" w:cs="EB Garamond"/>
+        </w:rPr>
+      </w:pPr>
+      <w:r>
+        <w:rPr>
+          <w:rFonts w:ascii="EB Garamond" w:hAnsi="EB Garamond" w:eastAsia="EB Garamond" w:cs="EB Garamond"/>
+        </w:rPr>
+        <w:t>Use of recombinant DNA techniques including PCR</w:t>
+      </w:r>
+    </w:p>
+    <w:p xmlns:wp14="http://schemas.microsoft.com/office/word/2010/wordml" wp14:textId="1BE2C43F">
+      <w:pPr>
+        <w:ind/>
+      </w:pPr>
+      <w:r>
+        <w:br w:type="page"/>
+      </w:r>
+    </w:p>
+    <w:p xmlns:wp14="http://schemas.microsoft.com/office/word/2010/wordml" wp14:textId="6782EA17">
+      <w:pPr>
+        <w:pStyle w:val="normal0"/>
+        <w:ind w:left="361" w:hanging="359"/>
+        <w:contextualSpacing/>
+        <w:rPr>
+          <w:rFonts w:ascii="EB Garamond" w:hAnsi="EB Garamond" w:eastAsia="EB Garamond" w:cs="EB Garamond"/>
+        </w:rPr>
+      </w:pPr>
+      <w:r>
+        <w:rPr>
+          <w:rFonts w:ascii="EB Garamond" w:hAnsi="EB Garamond" w:eastAsia="EB Garamond" w:cs="EB Garamond"/>
+          <w:b w:val="1"/>
+          <w:bCs w:val="1"/>
         </w:rPr>
         <w:t>SKILLS, continued</w:t>
-      </w:r>
-    </w:p>
-    <w:p xmlns:wp14="http://schemas.microsoft.com/office/word/2010/wordml" wp14:textId="77777777">
-      <w:pPr>
-        <w:pStyle w:val="normal0"/>
-        <w:ind w:left="180"/>
-        <w:rPr>
-          <w:rFonts w:ascii="EB Garamond" w:hAnsi="EB Garamond" w:eastAsia="EB Garamond" w:cs="EB Garamond"/>
-          <w:b/>
-          <w:bCs/>
-        </w:rPr>
-      </w:pPr>
-    </w:p>
-    <w:p xmlns:wp14="http://schemas.microsoft.com/office/word/2010/wordml" wp14:textId="77777777">
-      <w:pPr>
-        <w:pStyle w:val="normal0"/>
-        <w:ind w:left="180"/>
-        <w:rPr>
-          <w:rFonts w:ascii="EB Garamond" w:hAnsi="EB Garamond" w:eastAsia="EB Garamond" w:cs="EB Garamond"/>
-          <w:b/>
-          <w:bCs/>
-        </w:rPr>
-      </w:pPr>
-      <w:r>
-        <w:rPr>
-          <w:rFonts w:ascii="EB Garamond" w:hAnsi="EB Garamond" w:eastAsia="EB Garamond" w:cs="EB Garamond"/>
-          <w:b/>
-          <w:bCs/>
-        </w:rPr>
-        <w:t>Transcription</w:t>
-      </w:r>
-    </w:p>
-    <w:p xmlns:wp14="http://schemas.microsoft.com/office/word/2010/wordml" wp14:textId="77777777">
-      <w:pPr>
-        <w:pStyle w:val="normal0"/>
-        <w:numPr>
-          <w:ilvl w:val="0"/>
-          <w:numId w:val="1"/>
-        </w:numPr>
-        <w:ind w:hanging="359"/>
-        <w:contextualSpacing/>
-        <w:rPr>
-          <w:rFonts w:ascii="EB Garamond" w:hAnsi="EB Garamond" w:eastAsia="EB Garamond" w:cs="EB Garamond"/>
-        </w:rPr>
-      </w:pPr>
-      <w:r>
-        <w:rPr>
-          <w:rFonts w:ascii="EB Garamond" w:hAnsi="EB Garamond" w:eastAsia="EB Garamond" w:cs="EB Garamond"/>
-        </w:rPr>
-        <w:t>News, Sports, Lecture, Presentation, Conversational transcription</w:t>
-      </w:r>
-    </w:p>
-    <w:p xmlns:wp14="http://schemas.microsoft.com/office/word/2010/wordml" wp14:textId="77777777">
-      <w:pPr>
-        <w:pStyle w:val="normal0"/>
-        <w:numPr>
-          <w:ilvl w:val="0"/>
-          <w:numId w:val="1"/>
-        </w:numPr>
-        <w:ind w:hanging="359"/>
-        <w:contextualSpacing/>
-        <w:rPr>
-          <w:rFonts w:ascii="EB Garamond" w:hAnsi="EB Garamond" w:eastAsia="EB Garamond" w:cs="EB Garamond"/>
-        </w:rPr>
-      </w:pPr>
-      <w:r>
-        <w:rPr>
-          <w:rFonts w:ascii="EB Garamond" w:hAnsi="EB Garamond" w:eastAsia="EB Garamond" w:cs="EB Garamond"/>
-        </w:rPr>
-        <w:t>Understand and implement the use of flags and speaker changes</w:t>
-      </w:r>
-    </w:p>
-    <w:p xmlns:wp14="http://schemas.microsoft.com/office/word/2010/wordml" wp14:textId="77777777">
-      <w:pPr>
-        <w:pStyle w:val="normal0"/>
-        <w:ind w:left="180"/>
-        <w:rPr>
-          <w:rFonts w:ascii="EB Garamond" w:hAnsi="EB Garamond" w:eastAsia="EB Garamond" w:cs="EB Garamond"/>
-          <w:b/>
-          <w:bCs/>
-        </w:rPr>
-      </w:pPr>
-    </w:p>
-    <w:p xmlns:wp14="http://schemas.microsoft.com/office/word/2010/wordml" wp14:textId="77777777">
-      <w:pPr>
-        <w:pStyle w:val="normal0"/>
-        <w:ind w:left="180"/>
-      </w:pPr>
-      <w:r>
-        <w:rPr>
-          <w:rFonts w:ascii="EB Garamond" w:hAnsi="EB Garamond" w:eastAsia="EB Garamond" w:cs="EB Garamond"/>
-          <w:b/>
-          <w:bCs/>
-        </w:rPr>
-        <w:t>Lab work:</w:t>
-      </w:r>
-    </w:p>
-    <w:p xmlns:wp14="http://schemas.microsoft.com/office/word/2010/wordml" wp14:textId="77777777">
-      <w:pPr>
-        <w:pStyle w:val="normal0"/>
-        <w:numPr>
-          <w:ilvl w:val="0"/>
-          <w:numId w:val="1"/>
-        </w:numPr>
-        <w:ind w:hanging="359"/>
-        <w:contextualSpacing/>
-        <w:rPr>
-          <w:rFonts w:ascii="EB Garamond" w:hAnsi="EB Garamond" w:eastAsia="EB Garamond" w:cs="EB Garamond"/>
-        </w:rPr>
-      </w:pPr>
-      <w:r>
-        <w:rPr>
-          <w:rFonts w:ascii="EB Garamond" w:hAnsi="EB Garamond" w:eastAsia="EB Garamond" w:cs="EB Garamond"/>
-        </w:rPr>
-        <w:t>Titration</w:t>
-      </w:r>
-    </w:p>
-    <w:p xmlns:wp14="http://schemas.microsoft.com/office/word/2010/wordml" wp14:textId="77777777">
-      <w:pPr>
-        <w:pStyle w:val="normal0"/>
-        <w:numPr>
-          <w:ilvl w:val="0"/>
-          <w:numId w:val="1"/>
-        </w:numPr>
-        <w:ind w:hanging="359"/>
-        <w:contextualSpacing/>
-        <w:rPr>
-          <w:rFonts w:ascii="EB Garamond" w:hAnsi="EB Garamond" w:eastAsia="EB Garamond" w:cs="EB Garamond"/>
-        </w:rPr>
-      </w:pPr>
-      <w:r>
-        <w:rPr>
-          <w:rFonts w:ascii="EB Garamond" w:hAnsi="EB Garamond" w:eastAsia="EB Garamond" w:cs="EB Garamond"/>
-        </w:rPr>
-        <w:t>Agar dish culture preparation and incubation</w:t>
-      </w:r>
-    </w:p>
-    <w:p xmlns:wp14="http://schemas.microsoft.com/office/word/2010/wordml" wp14:textId="77777777">
-      <w:pPr>
-        <w:pStyle w:val="normal0"/>
-        <w:numPr>
-          <w:ilvl w:val="0"/>
-          <w:numId w:val="1"/>
-        </w:numPr>
-        <w:ind w:hanging="359"/>
-        <w:contextualSpacing/>
-        <w:rPr>
-          <w:rFonts w:ascii="EB Garamond" w:hAnsi="EB Garamond" w:eastAsia="EB Garamond" w:cs="EB Garamond"/>
-        </w:rPr>
-      </w:pPr>
-      <w:r>
-        <w:rPr>
-          <w:rFonts w:ascii="EB Garamond" w:hAnsi="EB Garamond" w:eastAsia="EB Garamond" w:cs="EB Garamond"/>
-        </w:rPr>
-        <w:t>Centrifugation and filtration of reagent chemicals and enzymes</w:t>
-      </w:r>
-    </w:p>
-    <w:p xmlns:wp14="http://schemas.microsoft.com/office/word/2010/wordml" wp14:textId="77777777">
-      <w:pPr>
-        <w:pStyle w:val="normal0"/>
-        <w:numPr>
-          <w:ilvl w:val="0"/>
-          <w:numId w:val="1"/>
-        </w:numPr>
-        <w:ind w:hanging="359"/>
-        <w:contextualSpacing/>
-        <w:rPr>
-          <w:rFonts w:ascii="EB Garamond" w:hAnsi="EB Garamond" w:eastAsia="EB Garamond" w:cs="EB Garamond"/>
-        </w:rPr>
-      </w:pPr>
-      <w:r>
-        <w:rPr>
-          <w:rFonts w:ascii="EB Garamond" w:hAnsi="EB Garamond" w:eastAsia="EB Garamond" w:cs="EB Garamond"/>
-        </w:rPr>
-        <w:t>Familiarity with chemical and biological lab procedures and safety precautions</w:t>
-      </w:r>
-    </w:p>
-    <w:p xmlns:wp14="http://schemas.microsoft.com/office/word/2010/wordml" wp14:textId="77777777">
-      <w:pPr>
-        <w:pStyle w:val="normal0"/>
-        <w:numPr>
-          <w:ilvl w:val="0"/>
-          <w:numId w:val="1"/>
-        </w:numPr>
-        <w:ind w:hanging="359"/>
-        <w:contextualSpacing/>
-        <w:rPr>
-          <w:rFonts w:ascii="EB Garamond" w:hAnsi="EB Garamond" w:eastAsia="EB Garamond" w:cs="EB Garamond"/>
-        </w:rPr>
-      </w:pPr>
-      <w:r>
-        <w:rPr>
-          <w:rFonts w:ascii="EB Garamond" w:hAnsi="EB Garamond" w:eastAsia="EB Garamond" w:cs="EB Garamond"/>
-        </w:rPr>
-        <w:t>Use of recombinant DNA techniques including PCR</w:t>
-      </w:r>
-      <w:r>
-        <w:br/>
       </w:r>
     </w:p>
     <w:p xmlns:wp14="http://schemas.microsoft.com/office/word/2010/wordml" wp14:textId="77777777">
@@ -2714,6 +3039,7 @@
         <w:ind w:left="1440" w:firstLine="1080"/>
       </w:pPr>
       <w:rPr>
+        <w:rFonts w:hint="default" w:ascii="Symbol" w:hAnsi="Symbol"/>
         <w:u w:val="none"/>
       </w:rPr>
     </w:lvl>

</xml_diff>

<commit_message>
bugfix - extra page break
fixed extra page break
</commit_message>
<xml_diff>
--- a/Current Resume.docx
+++ b/Current Resume.docx
@@ -557,7 +557,7 @@
         </w:rPr>
         <w:t>Learn Git Branching (</w:t>
       </w:r>
-      <w:hyperlink r:id="R2f1b73d48b994c83">
+      <w:hyperlink r:id="Rffd5c7538f0e4574">
         <w:r>
           <w:rPr>
             <w:rStyle w:val="Hyperlink"/>
@@ -598,7 +598,7 @@
         </w:rPr>
         <w:t xml:space="preserve">Completed December 2020 </w:t>
       </w:r>
-      <w:hyperlink r:id="Rb9f09758e03f41cc">
+      <w:hyperlink r:id="R95280744dbb74a7e">
         <w:r>
           <w:rPr>
             <w:rStyle w:val="Hyperlink"/>
@@ -619,7 +619,7 @@
         </w:rPr>
         <w:t xml:space="preserve"> </w:t>
       </w:r>
-      <w:hyperlink r:id="R282dac8671dd40b3">
+      <w:hyperlink r:id="R63926f3af0e749f2">
         <w:r>
           <w:rPr>
             <w:rStyle w:val="Hyperlink"/>
@@ -638,7 +638,7 @@
         </w:rPr>
         <w:t xml:space="preserve"> </w:t>
       </w:r>
-      <w:hyperlink r:id="R39b67ed7579f4881">
+      <w:hyperlink r:id="Rcfc06df686bf49a7">
         <w:r>
           <w:rPr>
             <w:rStyle w:val="Hyperlink"/>
@@ -783,18 +783,6 @@
     <w:p>
       <w:pPr>
         <w:pStyle w:val="normal0"/>
-        <w:bidi w:val="0"/>
-        <w:spacing w:before="0" w:beforeAutospacing="off" w:after="0" w:afterAutospacing="off" w:line="240" w:lineRule="auto"/>
-        <w:ind w:right="0"/>
-        <w:jc w:val="left"/>
-        <w:rPr>
-          <w:rFonts w:ascii="EB Garamond" w:hAnsi="EB Garamond" w:eastAsia="EB Garamond" w:cs="EB Garamond"/>
-        </w:rPr>
-      </w:pPr>
-    </w:p>
-    <w:p>
-      <w:pPr>
-        <w:pStyle w:val="normal0"/>
         <w:ind w:left="180"/>
         <w:rPr>
           <w:rFonts w:ascii="EB Garamond" w:hAnsi="EB Garamond" w:eastAsia="EB Garamond" w:cs="EB Garamond"/>
@@ -816,9 +804,6 @@
           <w:bCs w:val="1"/>
         </w:rPr>
       </w:pPr>
-      <w:r>
-        <w:br w:type="page"/>
-      </w:r>
       <w:r>
         <w:rPr>
           <w:rFonts w:ascii="EB Garamond" w:hAnsi="EB Garamond" w:eastAsia="EB Garamond" w:cs="EB Garamond"/>

</xml_diff>